<commit_message>
restrcutrued folders and added material
</commit_message>
<xml_diff>
--- a/reports/student_attitude/attitude_AI.docx
+++ b/reports/student_attitude/attitude_AI.docx
@@ -104,7 +104,7 @@
         <w:t xml:space="preserve">)</w:t>
       </w:r>
     </w:p>
-    <w:bookmarkStart w:id="20" w:name="introduction"/>
+    <w:bookmarkStart w:id="23" w:name="introduction"/>
     <w:p>
       <w:pPr>
         <w:pStyle w:val="Heading1"/>
@@ -118,7 +118,7 @@
         <w:pStyle w:val="FirstParagraph"/>
       </w:pPr>
       <w:r>
-        <w:t xml:space="preserve">The increasing number of people suffering from mental health conditions is a substantial concern for the world’s population. Psychotherapy is effective in tackling mental health problems. However, due to the high demand, psychotherapeutic interventions are not always available when needed. As a result, individuals suffering from severe mental health problems may remain untreated because psychotherapists cannot take on more patients. In addition, over the past decades, little has changed concerning how psychotherapy is delivered</w:t>
+        <w:t xml:space="preserve">Over the past decades, little has changed concerning how psychotherapy is delivered</w:t>
       </w:r>
       <w:r>
         <w:t xml:space="preserve"> </w:t>
@@ -138,57 +138,156 @@
       <w:r>
         <w:t xml:space="preserve">.</w:t>
       </w:r>
+      <w:r>
+        <w:t xml:space="preserve"> </w:t>
+      </w:r>
+      <w:r>
+        <w:t xml:space="preserve">Artificial intelligence (AI) technologies for mental health care may address these problems. AI-enabled tools may improve the quality of psychotherapeutic training and education. To this end, AI systems analyze data gathered from therapist-patient conversations to provide performance-specific feedback for the therapist, thus potentially enhancing their motivational interviewing performance</w:t>
+      </w:r>
+      <w:r>
+        <w:t xml:space="preserve"> </w:t>
+      </w:r>
+      <w:r>
+        <w:t xml:space="preserve">(Cummins et al., 2019; Hirsch et al., 2018; Imel et al., 2019; Tanana et al., 2019a)</w:t>
+      </w:r>
+      <w:r>
+        <w:t xml:space="preserve">.</w:t>
+      </w:r>
     </w:p>
     <w:p>
       <w:pPr>
         <w:pStyle w:val="BodyText"/>
       </w:pPr>
       <w:r>
-        <w:t xml:space="preserve">Specific artificial intelligence (AI) technologies for mental health care may address these problems. Intelligent systems have been designed to aid in diagnosing mental health diseases or recognizing the severity of a mental health condition to ensure timely and optimal care for severely affected individuals</w:t>
-      </w:r>
-      <w:r>
-        <w:t xml:space="preserve"> </w:t>
-      </w:r>
-      <w:r>
-        <w:t xml:space="preserve">Stasak &amp; Epps (2017)</w:t>
-      </w:r>
-      <w:r>
-        <w:t xml:space="preserve">. In their scoping review of machine learning in psychotherapy research,</w:t>
-      </w:r>
-      <w:r>
-        <w:t xml:space="preserve"> </w:t>
-      </w:r>
-      <w:r>
-        <w:t xml:space="preserve">Aafjes-van Doorn et al. (2021)</w:t>
-      </w:r>
-      <w:r>
-        <w:t xml:space="preserve"> </w:t>
-      </w:r>
-      <w:r>
-        <w:t xml:space="preserve">identified 51 studies that developed and tested machine learning algorithms focused on selecting appropriate treatment regimes and predicting treatment adherence, as well as therapist skill improvement. In addition, AI-enabled tools may improve the quality of psychotherapeutic training and education. To this end, AI systems analyze data gathered from therapist-patient conversations to provide performance-specific feedback for the therapist, thus potentially enhancing their motivational interviewing performance</w:t>
-      </w:r>
-      <w:r>
-        <w:t xml:space="preserve"> </w:t>
-      </w:r>
-      <w:r>
-        <w:t xml:space="preserve">Imel et al. (2019)</w:t>
+        <w:t xml:space="preserve">Despite the increasing efforts to develop user-friendly applications, AI systems are still hardly utilized in clinical care</w:t>
+      </w:r>
+      <w:r>
+        <w:t xml:space="preserve"> </w:t>
+      </w:r>
+      <w:r>
+        <w:t xml:space="preserve">(Sendak et al., 2020)</w:t>
       </w:r>
       <w:r>
         <w:t xml:space="preserve">.</w:t>
       </w:r>
+      <w:r>
+        <w:t xml:space="preserve"> </w:t>
+      </w:r>
+      <w:r>
+        <w:t xml:space="preserve">Technical and administrative difficulties, such as the inaccuracy of predictions, accuracy-interpretability trade-offs, and data privacy and security concerns complicate the widespread implementation of AI tools in diagnosis, prognosis, and the selection of treatment approaches</w:t>
+      </w:r>
+      <w:r>
+        <w:t xml:space="preserve"> </w:t>
+      </w:r>
+      <w:r>
+        <w:t xml:space="preserve">(Aafjes-van Doorn et al., 2021; Chekroud et al., 2021; Chen et al., 2022; Kelly et al., 2019; Lee et al., 2021; Roth et al., 2021)</w:t>
+      </w:r>
+      <w:r>
+        <w:t xml:space="preserve">.</w:t>
+      </w:r>
+      <w:r>
+        <w:t xml:space="preserve"> </w:t>
+      </w:r>
+      <w:r>
+        <w:t xml:space="preserve">Next to general reasons for reluctance against using AI-enabled tools in mental healthcare, specific applications may be associated with specific forms of skepticism. For example, therapists may be reluctant to accept AI-generated feedback because they doubt a machine’s ability to provide targeted feedback on human interaction. The skepticism against specific AI-enabled tools in mental healthcare is nurtured by a lack of understanding of how specific recommendations are generated</w:t>
+      </w:r>
+      <w:r>
+        <w:t xml:space="preserve"> </w:t>
+      </w:r>
+      <w:r>
+        <w:t xml:space="preserve">(Aafjes-van Doorn et al., 2021; Chekroud et al., 2021)</w:t>
+      </w:r>
+      <w:r>
+        <w:t xml:space="preserve">.</w:t>
+      </w:r>
+      <w:r>
+        <w:t xml:space="preserve"> </w:t>
+      </w:r>
+      <w:r>
+        <w:t xml:space="preserve">Especially in mental healthcare, where transparency and the explainability of clinical decision-making are highly valued, the black box problem of AI-based recommendations creates a significant obstacle to the adoption of specific AI tools</w:t>
+      </w:r>
+      <w:r>
+        <w:t xml:space="preserve"> </w:t>
+      </w:r>
+      <w:r>
+        <w:t xml:space="preserve">(Aafjes-van Doorn et al., 2021; Chekroud et al., 2021; Kelly et al., 2019)</w:t>
+      </w:r>
+      <w:r>
+        <w:t xml:space="preserve">.</w:t>
+      </w:r>
     </w:p>
     <w:p>
       <w:pPr>
         <w:pStyle w:val="BodyText"/>
       </w:pPr>
       <w:r>
-        <w:t xml:space="preserve">Despite a large amount of academic knowledge and efforts to develop user-friendly applications, AI systems are still hardly utilized in clinical care</w:t>
-      </w:r>
-      <w:r>
-        <w:t xml:space="preserve"> </w:t>
-      </w:r>
-      <w:r>
-        <w:t xml:space="preserve">(Sendak et al., 2020)</w:t>
+        <w:t xml:space="preserve">One study thus far has investigated the predictors of the intention to use AI-enabled tools in mental healthcare</w:t>
+      </w:r>
+      <w:r>
+        <w:t xml:space="preserve"> </w:t>
+      </w:r>
+      <w:r>
+        <w:t xml:space="preserve">(Gado et al., 2022)</w:t>
+      </w:r>
+      <w:r>
+        <w:t xml:space="preserve">. Based on the unified theory of acceptance and use of technology [UTAUT;</w:t>
+      </w:r>
+      <w:r>
+        <w:t xml:space="preserve"> </w:t>
+      </w:r>
+      <w:r>
+        <w:t xml:space="preserve">Venkatesh (2022)</w:t>
+      </w:r>
+      <w:r>
+        <w:t xml:space="preserve">,</w:t>
+      </w:r>
+      <w:r>
+        <w:t xml:space="preserve"> </w:t>
+      </w:r>
+      <w:r>
+        <w:t xml:space="preserve">Venkatesh et al. (2003)</w:t>
+      </w:r>
+      <w:r>
+        <w:t xml:space="preserve">,</w:t>
+      </w:r>
+      <w:r>
+        <w:t xml:space="preserve"> </w:t>
+      </w:r>
+      <w:r>
+        <w:t xml:space="preserve">Venkatesh et al. (2016)</w:t>
+      </w:r>
+      <w:r>
+        <w:t xml:space="preserve">] investigated the link of perceived social norm, perceived ease of use, and perceived usefulness with students’ intention to use the tool. Previous research has shed some light on the predictors of the intention to use AI technology in the general healthcare sector</w:t>
+      </w:r>
+      <w:r>
+        <w:t xml:space="preserve"> </w:t>
+      </w:r>
+      <w:r>
+        <w:t xml:space="preserve">(e.g., Arfi et al., 2021; Fan et al., 2020; Tamori et al., 2022; Tran et al., 2021; Zhai et al., 2021)</w:t>
+      </w:r>
+      <w:r>
+        <w:t xml:space="preserve">, including mental health</w:t>
+      </w:r>
+      <w:r>
+        <w:t xml:space="preserve"> </w:t>
+      </w:r>
+      <w:r>
+        <w:t xml:space="preserve">(Gado et al., 2022)</w:t>
+      </w:r>
+      <w:r>
+        <w:t xml:space="preserve">. However, we still lack a profound understanding of the predictors of psychology students’ attitudes towards the use of AI technology. In this regard, the current study makes four major contributions.</w:t>
+      </w:r>
+      <w:r>
+        <w:t xml:space="preserve"> </w:t>
+      </w:r>
+      <w:r>
+        <w:t xml:space="preserve">First, we test a modified version of the UTAUT in samples of psychology students, allowing us to shed light on the predictors of general openness towards AI-enabled tools as a prerequisite of value-adding use</w:t>
+      </w:r>
+      <w:r>
+        <w:t xml:space="preserve"> </w:t>
+      </w:r>
+      <w:r>
+        <w:t xml:space="preserve">(see Shachak et al., 2019)</w:t>
       </w:r>
       <w:r>
         <w:t xml:space="preserve">.</w:t>
@@ -197,36 +296,126 @@
         <w:t xml:space="preserve"> </w:t>
       </w:r>
       <w:r>
-        <w:t xml:space="preserve">Technical and administrative difficulties, such as the inaccuracy of predictions, accuracy-interpretability trade-offs, and data privacy and security concerns, complicate the widespread implementation of AI tools in diagnosis, prognosis, and the selection of treatment approaches</w:t>
-      </w:r>
-      <w:r>
-        <w:t xml:space="preserve"> </w:t>
-      </w:r>
-      <w:r>
-        <w:t xml:space="preserve">(Aafjes-van Doorn et al., 2021; Chekroud et al., 2021; Chen et al., 2022; Kelly et al., 2019; Lee et al., 2021; Roth et al., 2021)</w:t>
+        <w:t xml:space="preserve">Second, we investigate the role of trust as a relevant predictor of the intention to use a specific tool in a sensitive domain (i.e., the mental healthcare sector)</w:t>
+      </w:r>
+      <w:r>
+        <w:t xml:space="preserve"> </w:t>
+      </w:r>
+      <w:r>
+        <w:t xml:space="preserve">(Arfi et al., 2021)</w:t>
+      </w:r>
+      <w:r>
+        <w:t xml:space="preserve">, allowing us to expand the insight that is currently limited to performance, effort-expectancy, and social predictors</w:t>
+      </w:r>
+      <w:r>
+        <w:t xml:space="preserve"> </w:t>
+      </w:r>
+      <w:r>
+        <w:t xml:space="preserve">(Gado et al., 2022)</w:t>
       </w:r>
       <w:r>
         <w:t xml:space="preserve">.</w:t>
       </w:r>
+      <w:r>
+        <w:t xml:space="preserve"> </w:t>
+      </w:r>
+      <w:r>
+        <w:t xml:space="preserve">Third, we apply the UTAUT model to examine the intention to use a specific AI-enabled feedback tool, allowing us to explore the attitudes toward a tool that will likely become available to psychotherapists in the following years</w:t>
+      </w:r>
+      <w:r>
+        <w:t xml:space="preserve"> </w:t>
+      </w:r>
+      <w:r>
+        <w:t xml:space="preserve">(Cummins et al., 2019)</w:t>
+      </w:r>
+      <w:r>
+        <w:t xml:space="preserve">. This approach enhances the practical utility of our research and provides valuable insight for future intervention studies and psychotherapy training.</w:t>
+      </w:r>
+      <w:r>
+        <w:t xml:space="preserve"> </w:t>
+      </w:r>
+      <w:r>
+        <w:t xml:space="preserve">Finally, we investigate the role of knowledge as a predictor of the core UTAUT variables in an observational and experimental setting, thus shedding light on the unique role of general and specific AI knowledge in adopting AI tools. Herein, we provide starting points for educational interventions and the improvement of psychotherapy training.</w:t>
+      </w:r>
+    </w:p>
+    <w:bookmarkStart w:id="21" w:name="X5fe09f5e7fe7a252be75056cd76ba949196be09"/>
+    <w:p>
+      <w:pPr>
+        <w:pStyle w:val="Heading2"/>
+      </w:pPr>
+      <w:r>
+        <w:t xml:space="preserve">AI-enabled feedback tools in psychotherapy training</w:t>
+      </w:r>
+    </w:p>
+    <w:p>
+      <w:pPr>
+        <w:pStyle w:val="FirstParagraph"/>
+      </w:pPr>
+      <w:r>
+        <w:t xml:space="preserve">Supervision and receiving performance feedback on their therapy sessions support psychotherapy trainees’ skills acquisition and increase retention</w:t>
+      </w:r>
+      <w:r>
+        <w:t xml:space="preserve"> </w:t>
+      </w:r>
+      <w:r>
+        <w:t xml:space="preserve">Moyers et al. (2005)</w:t>
+      </w:r>
+      <w:r>
+        <w:t xml:space="preserve">. However, providing ongoing feedback is labor and cost intensive and thus rarely used in training and clinical practice. Accordingly, feedback is often based on trainees’ self-reports and is usually only available long after the session</w:t>
+      </w:r>
+      <w:r>
+        <w:t xml:space="preserve"> </w:t>
+      </w:r>
+      <w:r>
+        <w:t xml:space="preserve">(Tanana et al., 2019b)</w:t>
+      </w:r>
+      <w:r>
+        <w:t xml:space="preserve">.</w:t>
+      </w:r>
+      <w:r>
+        <w:t xml:space="preserve"> </w:t>
+      </w:r>
+      <w:r>
+        <w:t xml:space="preserve">Using AI technology for training purposes in mental health care may lhelp to reduce this problem by providing continuous, immediate, and performance-specific feedback to psychotherapists and trainees.</w:t>
+      </w:r>
     </w:p>
     <w:p>
       <w:pPr>
         <w:pStyle w:val="BodyText"/>
       </w:pPr>
       <w:r>
-        <w:t xml:space="preserve">Next to general reasons for reluctance against using AI-enabled tools in mental healthcare, specific applications may be associated with specific forms of skepticism. For example, based on the belief that an algorithm may not judge human-provided care, psychotherapists may be hesitant to accept feedback regarding their therapeutic practice from a machine. Similarly, they may be reluctant to use an algorithm’s assessment of a patient’s depression level to schedule timely interventions for severely affected individuals. Much skepticism against AI-enabled tools in mental healthcare may be associated with a lack of understanding of how AI recommendations are generated.</w:t>
-      </w:r>
-      <w:r>
-        <w:t xml:space="preserve"> </w:t>
-      </w:r>
-      <w:r>
-        <w:t xml:space="preserve">Despite attempts to enhance the explainability of AI, such as the Explainable Artificial Intelligence (XAI) Initiative, the complexity of deep learning approaches necessarily limits the extent to which they can be made accessible to a broader user group</w:t>
-      </w:r>
-      <w:r>
-        <w:t xml:space="preserve"> </w:t>
-      </w:r>
-      <w:r>
-        <w:t xml:space="preserve">(Feldman et al., 2019)</w:t>
+        <w:t xml:space="preserve">Most tools developed to improve psychotherapy quality rely on natural language processing-based feedback</w:t>
+      </w:r>
+      <w:r>
+        <w:t xml:space="preserve"> </w:t>
+      </w:r>
+      <w:r>
+        <w:t xml:space="preserve">Tanana et al. (2019b)</w:t>
+      </w:r>
+      <w:r>
+        <w:t xml:space="preserve">. For example,</w:t>
+      </w:r>
+      <w:r>
+        <w:t xml:space="preserve"> </w:t>
+      </w:r>
+      <w:r>
+        <w:rPr>
+          <w:iCs/>
+          <w:i/>
+        </w:rPr>
+        <w:t xml:space="preserve">TIM</w:t>
+      </w:r>
+      <w:r>
+        <w:t xml:space="preserve"> </w:t>
+      </w:r>
+      <w:r>
+        <w:t xml:space="preserve">(Therapy Insights Model) uses real-time chat messages exchanged between therapists and patients to provide therapists with feedback regarding the topics that were sufficiently covered during the session and the topics that should be addressed in the following sessions</w:t>
+      </w:r>
+      <w:r>
+        <w:t xml:space="preserve"> </w:t>
+      </w:r>
+      <w:r>
+        <w:t xml:space="preserve">(Cummins et al., 2019)</w:t>
       </w:r>
       <w:r>
         <w:t xml:space="preserve">.</w:t>
@@ -235,51 +424,399 @@
         <w:t xml:space="preserve"> </w:t>
       </w:r>
       <w:r>
-        <w:t xml:space="preserve">Especially in mental health care, where transparency and the explainability of clinical decision-making are highly valued, the black box problem of AI-based recommendations creates a significant obstacle to its adoption</w:t>
-      </w:r>
-      <w:r>
-        <w:t xml:space="preserve"> </w:t>
-      </w:r>
-      <w:r>
-        <w:t xml:space="preserve">(Aafjes-van Doorn et al., 2021; Chekroud et al., 2021; Kelly et al., 2019)</w:t>
+        <w:rPr>
+          <w:iCs/>
+          <w:i/>
+        </w:rPr>
+        <w:t xml:space="preserve">CORE-MI</w:t>
+      </w:r>
+      <w:r>
+        <w:t xml:space="preserve"> </w:t>
+      </w:r>
+      <w:r>
+        <w:t xml:space="preserve">(Counselor Observer Ratings Expert for Motivational Interviewing) uses audio recordings of motivational interviewing (MI)</w:t>
+      </w:r>
+      <w:r>
+        <w:rPr>
+          <w:rStyle w:val="FootnoteReference"/>
+        </w:rPr>
+        <w:footnoteReference w:id="20"/>
+      </w:r>
+      <w:r>
+        <w:t xml:space="preserve"> </w:t>
+      </w:r>
+      <w:r>
+        <w:t xml:space="preserve">sessions to generate feedback on psychotherapists’ adherence to MI principles. The user receives feedback on six summary measures of MI fidelity: empathy, MI spirit, reflection-to-question ratio, percent open questions, percent complex reflections, and percent MI adherence.</w:t>
+      </w:r>
+      <w:r>
+        <w:t xml:space="preserve"> </w:t>
+      </w:r>
+      <w:r>
+        <w:rPr>
+          <w:iCs/>
+          <w:i/>
+        </w:rPr>
+        <w:t xml:space="preserve">CORE-MI</w:t>
+      </w:r>
+      <w:r>
+        <w:t xml:space="preserve"> </w:t>
+      </w:r>
+      <w:r>
+        <w:t xml:space="preserve">includes a visual summary of counseling sessions based on the fidelity assessment that the therapist may use to improve their MI performance</w:t>
+      </w:r>
+      <w:r>
+        <w:t xml:space="preserve"> </w:t>
+      </w:r>
+      <w:r>
+        <w:t xml:space="preserve">(Hirsch et al., 2018)</w:t>
+      </w:r>
+      <w:r>
+        <w:t xml:space="preserve">. Similar tools include the</w:t>
+      </w:r>
+      <w:r>
+        <w:t xml:space="preserve"> </w:t>
+      </w:r>
+      <w:r>
+        <w:rPr>
+          <w:iCs/>
+          <w:i/>
+        </w:rPr>
+        <w:t xml:space="preserve">ClientBot</w:t>
+      </w:r>
+      <w:r>
+        <w:t xml:space="preserve">, a training tool that mimics typical patient responses to therapist questions and provides real-time feedback on therapists’ use of open questions and reflections</w:t>
+      </w:r>
+      <w:r>
+        <w:t xml:space="preserve"> </w:t>
+      </w:r>
+      <w:r>
+        <w:t xml:space="preserve">(Tanana et al., 2019b)</w:t>
+      </w:r>
+      <w:r>
+        <w:t xml:space="preserve">; or</w:t>
+      </w:r>
+      <w:r>
+        <w:t xml:space="preserve"> </w:t>
+      </w:r>
+      <w:r>
+        <w:rPr>
+          <w:iCs/>
+          <w:i/>
+        </w:rPr>
+        <w:t xml:space="preserve">Partner</w:t>
+      </w:r>
+      <w:r>
+        <w:t xml:space="preserve">, a reinforcement learning agent that may increase the quality of mental health support conversations by suggesting sentence-level edits to posts that enhance the level of empathy while maintaining conversation quality</w:t>
+      </w:r>
+      <w:r>
+        <w:t xml:space="preserve"> </w:t>
+      </w:r>
+      <w:r>
+        <w:t xml:space="preserve">(Sharma et al., 2021)</w:t>
       </w:r>
       <w:r>
         <w:t xml:space="preserve">.</w:t>
       </w:r>
+      <w:r>
+        <w:t xml:space="preserve"> </w:t>
+      </w:r>
+      <w:r>
+        <w:t xml:space="preserve">The feedback tool we use in the current study analyses therapeutic conversations between practitioner and patient to deliver targeted feedback to psychotherapists based on the principles of motivational interviewing [see the Therapy Insights Model (TIM);</w:t>
+      </w:r>
+      <w:r>
+        <w:t xml:space="preserve"> </w:t>
+      </w:r>
+      <w:r>
+        <w:t xml:space="preserve">Cummins et al. (2019)</w:t>
+      </w:r>
+      <w:r>
+        <w:t xml:space="preserve">].</w:t>
+      </w:r>
+    </w:p>
+    <w:bookmarkEnd w:id="21"/>
+    <w:bookmarkStart w:id="22" w:name="X60894f2bd1b977750b3456b72bec92e0ee4a0a5"/>
+    <w:p>
+      <w:pPr>
+        <w:pStyle w:val="Heading2"/>
+      </w:pPr>
+      <w:r>
+        <w:t xml:space="preserve">The Unified Theory of Acceptance and Use of Technology</w:t>
+      </w:r>
+    </w:p>
+    <w:p>
+      <w:pPr>
+        <w:pStyle w:val="FirstParagraph"/>
+      </w:pPr>
+      <w:r>
+        <w:t xml:space="preserve">The unified theory of acceptance and use of technology [UTAUT;</w:t>
+      </w:r>
+      <w:r>
+        <w:t xml:space="preserve"> </w:t>
+      </w:r>
+      <w:r>
+        <w:t xml:space="preserve">Venkatesh (2022)</w:t>
+      </w:r>
+      <w:r>
+        <w:t xml:space="preserve">,</w:t>
+      </w:r>
+      <w:r>
+        <w:t xml:space="preserve"> </w:t>
+      </w:r>
+      <w:r>
+        <w:t xml:space="preserve">Venkatesh et al. (2003)</w:t>
+      </w:r>
+      <w:r>
+        <w:t xml:space="preserve">,</w:t>
+      </w:r>
+      <w:r>
+        <w:t xml:space="preserve"> </w:t>
+      </w:r>
+      <w:r>
+        <w:t xml:space="preserve">Venkatesh et al. (2016)</w:t>
+      </w:r>
+      <w:r>
+        <w:t xml:space="preserve">] provides a theoretical framework that explains the relationship between technology, environment, and user characteristics with the behavioral intention to use an AI-enabled tool. The UTAUT includes four main predictors of the intention to use a tool: a) performance expectancy, defined as the degree to which an individual believes that using a system will enhance their performance, b) effort expectancy, as the degree of ease associated with using the technology, c) social influence, referring to the perception that important others believe that the system should be used, and d) facilitating conditions, as the belief that the infrastructure exists to support the use of the system.</w:t>
+      </w:r>
+      <w:r>
+        <w:t xml:space="preserve"> </w:t>
+      </w:r>
+      <w:r>
+        <w:t xml:space="preserve">Over the past decades, modified versions of the UTAUT have been developed and applied to study the acceptance and intention to use AI-enabled tools in healthcare [arfi_etal21; gado_etal22a;</w:t>
+      </w:r>
+      <w:r>
+        <w:t xml:space="preserve"> </w:t>
+      </w:r>
+      <w:r>
+        <w:t xml:space="preserve">Fan et al. (2020)</w:t>
+      </w:r>
+      <w:r>
+        <w:t xml:space="preserve">;</w:t>
+      </w:r>
+      <w:r>
+        <w:t xml:space="preserve"> </w:t>
+      </w:r>
+      <w:r>
+        <w:t xml:space="preserve">Tran et al. (2021)</w:t>
+      </w:r>
+      <w:r>
+        <w:t xml:space="preserve">;</w:t>
+      </w:r>
+      <w:r>
+        <w:t xml:space="preserve"> </w:t>
+      </w:r>
+      <w:r>
+        <w:t xml:space="preserve">Zhai et al. (2021)</w:t>
+      </w:r>
+      <w:r>
+        <w:t xml:space="preserve">;</w:t>
+      </w:r>
+      <w:r>
+        <w:t xml:space="preserve"> </w:t>
+      </w:r>
+      <w:r>
+        <w:t xml:space="preserve">Tamori et al. (2022)</w:t>
+      </w:r>
+      <w:r>
+        <w:t xml:space="preserve">].</w:t>
+      </w:r>
+      <w:r>
+        <w:t xml:space="preserve"> </w:t>
+      </w:r>
+      <w:r>
+        <w:t xml:space="preserve">Because of the high-stakes decision-making process and the sensitive nature of the data used for AI-enabled recommendation systems in healthcare, perceived trust has been proposed to act as a relevant additional predictor of the behavioral intention to use AI-enabled tools in healthcare</w:t>
+      </w:r>
+      <w:r>
+        <w:t xml:space="preserve"> </w:t>
+      </w:r>
+      <w:r>
+        <w:t xml:space="preserve">(Arfi et al., 2021)</w:t>
+      </w:r>
+      <w:r>
+        <w:t xml:space="preserve">.</w:t>
+      </w:r>
     </w:p>
     <w:p>
       <w:pPr>
         <w:pStyle w:val="BodyText"/>
       </w:pPr>
       <w:r>
-        <w:t xml:space="preserve">The unified theory of acceptance and use of technology [UTAUT;</w:t>
-      </w:r>
-      <w:r>
-        <w:t xml:space="preserve"> </w:t>
-      </w:r>
-      <w:r>
-        <w:t xml:space="preserve">Venkatesh (2022)</w:t>
-      </w:r>
-      <w:r>
-        <w:t xml:space="preserve">,</w:t>
-      </w:r>
-      <w:r>
-        <w:t xml:space="preserve"> </w:t>
-      </w:r>
-      <w:r>
-        <w:t xml:space="preserve">Venkatesh et al. (2003)</w:t>
-      </w:r>
-      <w:r>
-        <w:t xml:space="preserve">,</w:t>
-      </w:r>
-      <w:r>
-        <w:t xml:space="preserve"> </w:t>
-      </w:r>
-      <w:r>
-        <w:t xml:space="preserve">Venkatesh et al. (2016)</w:t>
-      </w:r>
-      <w:r>
-        <w:t xml:space="preserve">] provides a theoretical framework that explains the relationship between these obstacles and the intention to use AI tools. The UTAUT includes four main predictors of the intention to use a specific technology: a) performance expectancy, defined as the degree to which an individual believes that using a system will enhance their performance, b) effort expectancy, as the degree of ease associated with using the technology, c) social influence, referring to the perception that important others believe that the system should be used, and d) facilitating conditions, as the belief that the infrastructure exists to support the use of the system. Next to these general predictors of the intention to use an AI tool, trust in the technology plays an important role for applications addressing sensitive matters, such as treatment recommendations or therapist feedback reports. Accordingly, we include trust in the technology</w:t>
+        <w:t xml:space="preserve">HERE STH ON WHY UTAUT AND NOT OTHER THEORIES:</w:t>
+      </w:r>
+    </w:p>
+    <w:p>
+      <w:pPr>
+        <w:numPr>
+          <w:ilvl w:val="0"/>
+          <w:numId w:val="1001"/>
+        </w:numPr>
+        <w:pStyle w:val="Compact"/>
+      </w:pPr>
+      <w:r>
+        <w:t xml:space="preserve">because social influence is included and may be relevant among students</w:t>
+      </w:r>
+    </w:p>
+    <w:p>
+      <w:pPr>
+        <w:numPr>
+          <w:ilvl w:val="0"/>
+          <w:numId w:val="1001"/>
+        </w:numPr>
+        <w:pStyle w:val="Compact"/>
+      </w:pPr>
+      <w:r>
+        <w:t xml:space="preserve">we address the criticism of the UTAUT</w:t>
+      </w:r>
+      <w:r>
+        <w:t xml:space="preserve"> </w:t>
+      </w:r>
+      <w:r>
+        <w:t xml:space="preserve">(Shachak et al., 2019)</w:t>
+      </w:r>
+      <w:r>
+        <w:t xml:space="preserve">:</w:t>
+      </w:r>
+    </w:p>
+    <w:p>
+      <w:pPr>
+        <w:numPr>
+          <w:ilvl w:val="0"/>
+          <w:numId w:val="1002"/>
+        </w:numPr>
+      </w:pPr>
+      <w:r>
+        <w:t xml:space="preserve">Value adding use is often neglected in UTAUT research</w:t>
+      </w:r>
+      <w:r>
+        <w:t xml:space="preserve"> </w:t>
+      </w:r>
+      <w:r>
+        <w:t xml:space="preserve">(Shachak et al., 2019)</w:t>
+      </w:r>
+      <w:r>
+        <w:t xml:space="preserve">; we do not focus on how the AI tool is used in practice. BUT: the prerequisite for value adding use is acceptance and openness towards a technology; by investigating the hypotheses in a student sample and focusing on the intention to use the tool in their future jobs, we shed light on the processes that enable value adding use</w:t>
+      </w:r>
+    </w:p>
+    <w:p>
+      <w:pPr>
+        <w:numPr>
+          <w:ilvl w:val="0"/>
+          <w:numId w:val="1002"/>
+        </w:numPr>
+      </w:pPr>
+      <w:r>
+        <w:t xml:space="preserve">Adopt and develop theoretical frameworks and methodologies that account for multiple, interrelated, sociotechnical aspects</w:t>
+      </w:r>
+      <w:r>
+        <w:t xml:space="preserve"> </w:t>
+      </w:r>
+      <w:r>
+        <w:t xml:space="preserve">(Shachak et al., 2019)</w:t>
+      </w:r>
+      <w:r>
+        <w:t xml:space="preserve">: Because students are not yet operating in an organizational context, influencing factors are limited to their social contexts and the educational setting; accordingly, our research allows a stronger focus on the individual predictors of the intention to use the tool; without confounding by organizational setting, work tasks, and habits</w:t>
+      </w:r>
+    </w:p>
+    <w:p>
+      <w:pPr>
+        <w:numPr>
+          <w:ilvl w:val="0"/>
+          <w:numId w:val="1002"/>
+        </w:numPr>
+      </w:pPr>
+      <w:r>
+        <w:t xml:space="preserve">same applied to</w:t>
+      </w:r>
+      <w:r>
+        <w:t xml:space="preserve"> </w:t>
+      </w:r>
+      <w:r>
+        <w:t xml:space="preserve">“</w:t>
+      </w:r>
+      <w:r>
+        <w:t xml:space="preserve">Accounting for health system complexity</w:t>
+      </w:r>
+      <w:r>
+        <w:t xml:space="preserve">”</w:t>
+      </w:r>
+      <w:r>
+        <w:t xml:space="preserve"> </w:t>
+      </w:r>
+      <w:r>
+        <w:t xml:space="preserve">(Shachak et al., 2019)</w:t>
+      </w:r>
+    </w:p>
+    <w:p>
+      <w:pPr>
+        <w:numPr>
+          <w:ilvl w:val="0"/>
+          <w:numId w:val="1002"/>
+        </w:numPr>
+      </w:pPr>
+      <w:r>
+        <w:t xml:space="preserve">Understanding and reconciling multiple user needs</w:t>
+      </w:r>
+      <w:r>
+        <w:t xml:space="preserve"> </w:t>
+      </w:r>
+      <w:r>
+        <w:t xml:space="preserve">(Shachak et al., 2019)</w:t>
+      </w:r>
+      <w:r>
+        <w:t xml:space="preserve">: We selected a relatively homogenous sample of psychology master’s students - reconciliation of multiple user needs does not play a major role</w:t>
+      </w:r>
+    </w:p>
+    <w:p>
+      <w:pPr>
+        <w:numPr>
+          <w:ilvl w:val="0"/>
+          <w:numId w:val="1002"/>
+        </w:numPr>
+      </w:pPr>
+      <w:r>
+        <w:t xml:space="preserve">Consider temporal dimensions of HIT implementation</w:t>
+      </w:r>
+      <w:r>
+        <w:t xml:space="preserve"> </w:t>
+      </w:r>
+      <w:r>
+        <w:t xml:space="preserve">(Shachak et al., 2019)</w:t>
+      </w:r>
+      <w:r>
+        <w:t xml:space="preserve">: We do not focus on an implementation setting, but on general openness towards using the tool.</w:t>
+      </w:r>
+    </w:p>
+    <w:bookmarkEnd w:id="22"/>
+    <w:bookmarkEnd w:id="23"/>
+    <w:bookmarkStart w:id="24" w:name="hypotheses-development"/>
+    <w:p>
+      <w:pPr>
+        <w:pStyle w:val="Heading1"/>
+      </w:pPr>
+      <w:r>
+        <w:t xml:space="preserve">Hypotheses Development</w:t>
+      </w:r>
+    </w:p>
+    <w:p>
+      <w:pPr>
+        <w:pStyle w:val="FirstParagraph"/>
+      </w:pPr>
+      <w:r>
+        <w:t xml:space="preserve">Based on previous research findings, the first goal of the current research is to test the applicability of a modified version of the UTAUT in the mental health context to understand the factors that influence the willingness to accept AI-enabled recommendations</w:t>
+      </w:r>
+      <w:r>
+        <w:t xml:space="preserve"> </w:t>
+      </w:r>
+      <w:r>
+        <w:t xml:space="preserve">(Gado et al., 2022; Venkatesh, 2022; Venkatesh et al., 2016; Venkatesh et al., 2003)</w:t>
+      </w:r>
+      <w:r>
+        <w:t xml:space="preserve">. Specifically, in Study 1, we investigate the relevance of UTAUT predictors for the intention to use an AI-enabled feedback tool among samples of psychology students specialized in clinical psychology.</w:t>
+      </w:r>
+      <w:r>
+        <w:t xml:space="preserve"> </w:t>
+      </w:r>
+      <w:r>
+        <w:t xml:space="preserve">In line with the UTAUT, we propose performance expectancy and effort expectancy to predict the behavioral intention to use the feedback tool. That is, students who perceive the tool as useful and believe that it would be easy for them to use the tool likely score high on the behavioral intention to use it.</w:t>
       </w:r>
     </w:p>
     <w:p>
@@ -287,31 +824,73 @@
         <w:pStyle w:val="BodyText"/>
       </w:pPr>
       <w:r>
-        <w:t xml:space="preserve">In addition, the UTAUT proposes context (e.g., location), user (e.g., age), and technology attributes (e.g., mode of delivery) as moderators of these relationships [</w:t>
-      </w:r>
-      <w:r>
-        <w:t xml:space="preserve">Venkatesh et al. (2016)</w:t>
-      </w:r>
-      <w:r>
-        <w:t xml:space="preserve">; venkatesh_etal03]. The UTAUT is widely used in technology acceptance research and has been utilized to explain medical staff and students’ attitudes towards AI technology</w:t>
-      </w:r>
-      <w:r>
-        <w:t xml:space="preserve"> </w:t>
-      </w:r>
-      <w:r>
-        <w:t xml:space="preserve">(Fan et al., 2020; Tamori et al., 2022; Tran et al., 2021; Zhai et al., 2021)</w:t>
-      </w:r>
-      <w:r>
-        <w:t xml:space="preserve">. However, to our knowledge, only one study has investigated the predictors of technology acceptance and use in the mental health domain</w:t>
-      </w:r>
-      <w:r>
-        <w:t xml:space="preserve"> </w:t>
-      </w:r>
-      <w:r>
-        <w:t xml:space="preserve">(Gado et al., 2022)</w:t>
-      </w:r>
-      <w:r>
-        <w:t xml:space="preserve">. Specifically,</w:t>
+        <w:t xml:space="preserve">Hypothesis 1: There is a positive relationship between psychology students’ perceived performance expectancy of the tool and their intention to use the tool in their future job.</w:t>
+      </w:r>
+    </w:p>
+    <w:p>
+      <w:pPr>
+        <w:pStyle w:val="BodyText"/>
+      </w:pPr>
+      <w:r>
+        <w:t xml:space="preserve">Hypothesis 2: There is a positive relationship between psychology students’ perceived effort expectancy and their intention to use the tool in their future job.</w:t>
+      </w:r>
+    </w:p>
+    <w:p>
+      <w:pPr>
+        <w:pStyle w:val="BodyText"/>
+      </w:pPr>
+      <w:r>
+        <w:t xml:space="preserve">In contrast to practicing psychotherapists, psychology students are less influenced by habits and established work processes that may hinder the adoption of new AI technologies</w:t>
+      </w:r>
+      <w:r>
+        <w:t xml:space="preserve"> </w:t>
+      </w:r>
+      <w:r>
+        <w:t xml:space="preserve">(Venkatesh et al., 2016)</w:t>
+      </w:r>
+      <w:r>
+        <w:t xml:space="preserve">. Accordingly, students may be susceptible to the influence of their peers and the perceived norms and values of their future employers. Thus, we suggest the UTUAT variable social influence as a predictor of students’ intention to use the feedback tool.</w:t>
+      </w:r>
+    </w:p>
+    <w:p>
+      <w:pPr>
+        <w:pStyle w:val="BodyText"/>
+      </w:pPr>
+      <w:r>
+        <w:t xml:space="preserve">Hypothesis 3: There is a positive relationship between social influence and students’ intention to use the tool in their future job.</w:t>
+      </w:r>
+    </w:p>
+    <w:p>
+      <w:pPr>
+        <w:pStyle w:val="BodyText"/>
+      </w:pPr>
+      <w:r>
+        <w:t xml:space="preserve">Due to the sensitive nature of the data used and the recommendations made by the tool, we propose trust to act as a predictor of students’ intention to use the feedback tool</w:t>
+      </w:r>
+      <w:r>
+        <w:t xml:space="preserve"> </w:t>
+      </w:r>
+      <w:r>
+        <w:t xml:space="preserve">(Arfi et al., 2021)</w:t>
+      </w:r>
+      <w:r>
+        <w:t xml:space="preserve">.</w:t>
+      </w:r>
+    </w:p>
+    <w:p>
+      <w:pPr>
+        <w:pStyle w:val="BodyText"/>
+      </w:pPr>
+      <w:r>
+        <w:t xml:space="preserve">Hypothesis 4: There is a positive relationship between students’ trust in the tool and their intention to use the tool in their future job.</w:t>
+      </w:r>
+    </w:p>
+    <w:p>
+      <w:pPr>
+        <w:pStyle w:val="BodyText"/>
+      </w:pPr>
+      <w:r>
+        <w:t xml:space="preserve">To our knowledge, only one study has investigated the predictors of technology acceptance and use in the mental health domain [gado_etal22].</w:t>
       </w:r>
       <w:r>
         <w:t xml:space="preserve"> </w:t>
@@ -325,55 +904,70 @@
       <w:r>
         <w:t xml:space="preserve">found that general perceived usefulness and perceived ease of use positively predicted intention to use AI tools. The effect was mediated through favorable attitudes towards AI. In addition, the authors identified knowledge about AI tools as a direct predictor of the intention to use the tool.</w:t>
       </w:r>
+      <w:r>
+        <w:t xml:space="preserve"> </w:t>
+      </w:r>
+      <w:r>
+        <w:t xml:space="preserve">We argue that the relationship between knowledge and intention to use is mediated through the UTAUT variables performance expectancy, effort expectancy, and trust.</w:t>
+      </w:r>
+      <w:r>
+        <w:t xml:space="preserve"> </w:t>
+      </w:r>
+      <w:r>
+        <w:t xml:space="preserve">The idea that knowledge predicts performance expectancy has been put forward by other theories of technology acceptance and use, such as the New Framework for Theorizing and Evaluating Nonadoption, Abandonment, and Challenges to the Scale-Up, Spread, and Sustainability of Health and Care Technologies</w:t>
+      </w:r>
+      <w:r>
+        <w:t xml:space="preserve"> </w:t>
+      </w:r>
+      <w:r>
+        <w:t xml:space="preserve">(NASSS, Greenhalgh et al., 2017)</w:t>
+      </w:r>
+      <w:r>
+        <w:t xml:space="preserve">. According to the NASSS framework, knowledge of a tool predicts its perceived demand-side value. That is, students who possess the knowledge and skills necessary to apply the tool and understand how the recommendations are derived are more likely to perceive it as useful.</w:t>
+      </w:r>
+      <w:r>
+        <w:t xml:space="preserve"> </w:t>
+      </w:r>
+      <w:r>
+        <w:t xml:space="preserve">Several training and intervention studies have shown that adequate education efforts with the goal of building knowledge impact on clinicians’ views on adoption and their ongoing use of the system</w:t>
+      </w:r>
+      <w:r>
+        <w:t xml:space="preserve"> </w:t>
+      </w:r>
+      <w:r>
+        <w:t xml:space="preserve">(Bredfeldt et al., 2013; Kraus et al., 2008; Wiljer et al., 2021)</w:t>
+      </w:r>
+      <w:r>
+        <w:t xml:space="preserve">.</w:t>
+      </w:r>
+      <w:r>
+        <w:t xml:space="preserve"> </w:t>
+      </w:r>
+      <w:r>
+        <w:t xml:space="preserve">Finally, an understanding of how the AI recommendations are derived may strengthen students’ competence in using the tool in their future jobs and leverage some ethical concerns, thus potentially increasing their effort expectancy and trust in the tool</w:t>
+      </w:r>
+      <w:r>
+        <w:t xml:space="preserve"> </w:t>
+      </w:r>
+      <w:r>
+        <w:t xml:space="preserve">(Gado et al., 2022; Seufert et al., 2021)</w:t>
+      </w:r>
+      <w:r>
+        <w:t xml:space="preserve">.</w:t>
+      </w:r>
+      <w:r>
+        <w:t xml:space="preserve"> </w:t>
+      </w:r>
+      <w:r>
+        <w:t xml:space="preserve">Accordingly, we extend the UTAUT model by including technology readiness as an indicator of general AI knowledge and understanding of the tool as an indicator of specific AI knowledge as predictors of performance expectancy, effort expectancy, and trust.</w:t>
+      </w:r>
     </w:p>
     <w:p>
       <w:pPr>
         <w:pStyle w:val="BodyText"/>
       </w:pPr>
       <w:r>
-        <w:t xml:space="preserve">Based on previous research findings, the first goal of the current research is to test the applicability of the UTAUT in the mental health context to understand the factors that influence the willingness to accept AI-enabled recommendations</w:t>
-      </w:r>
-      <w:r>
-        <w:t xml:space="preserve"> </w:t>
-      </w:r>
-      <w:r>
-        <w:t xml:space="preserve">(Gado et al., 2022; Venkatesh, 2022; Venkatesh et al., 2016; Venkatesh et al., 2003)</w:t>
-      </w:r>
-      <w:r>
-        <w:t xml:space="preserve">. In Study 1, we investigate the relevance of UTAUT predictors for the intention to use AI tools among samples of psychology students specialized in clinical psychology. In contrast to practicing psychotherapists, psychology students are less influenced by habits and established work processes that may hinder the adoption of new AI technologies</w:t>
-      </w:r>
-      <w:r>
-        <w:t xml:space="preserve"> </w:t>
-      </w:r>
-      <w:r>
-        <w:t xml:space="preserve">(Venkatesh et al., 2016)</w:t>
-      </w:r>
-      <w:r>
-        <w:t xml:space="preserve">. Accordingly, several opportunities arise to improve students’ acceptance of AI technology (e.g., at university or during psychotherapy training).</w:t>
-      </w:r>
-      <w:r>
-        <w:br/>
-      </w:r>
-      <w:r>
-        <w:t xml:space="preserve">Psychotherapy includes multiple tasks, such as diagnosis, crisis intervention, selecting appropriate long-term treatment plans, and ensuring high-quality care. The acceptance of AI-enabled technology may differ between different psychotherapeutic tasks. For example, students with a positive attitude toward AI tools that provide targeted feedback based on the analysis of patient-practitioner interactions may still be skeptical about relying on AI support systems to assess patients’ disease severity. Accordingly, in Study 1, we extend previous research findings by investigating the predictors of the intention to use two different AI-enabled mental health tools already available to mental health practitioners. The first tool is a speech-based diagnostic device used to detect the severity of a mental health condition to deliver timely care to severely affected individuals [similar to the Sonde Health smartphone speech elicitation app;</w:t>
-      </w:r>
-      <w:r>
-        <w:t xml:space="preserve"> </w:t>
-      </w:r>
-      <w:r>
-        <w:t xml:space="preserve">Huang et al. (2018)</w:t>
-      </w:r>
-      <w:r>
-        <w:t xml:space="preserve">]. The second tool analyses therapeutic conversations between practitioner and patient to deliver targeted feedback to psychotherapists based on the principles of motivational interviewing [see the Therapy Insights Model (TIM);</w:t>
-      </w:r>
-      <w:r>
-        <w:t xml:space="preserve"> </w:t>
-      </w:r>
-      <w:r>
-        <w:t xml:space="preserve">Cummins et al. (2019)</w:t>
-      </w:r>
-      <w:r>
-        <w:t xml:space="preserve">].</w:t>
+        <w:t xml:space="preserve">Hypothesis 5: The positive relationship between technology readiness and the intention to use the tool is mediated through a) performance expectancy, b) effort expectancy, and c) trust in the tool.</w:t>
       </w:r>
     </w:p>
     <w:p>
@@ -381,97 +975,97 @@
         <w:pStyle w:val="BodyText"/>
       </w:pPr>
       <w:r>
-        <w:t xml:space="preserve">Based on the concept of technology knowledge, skills, and attitudes [KSA;</w:t>
-      </w:r>
-      <w:r>
-        <w:t xml:space="preserve"> </w:t>
-      </w:r>
-      <w:r>
-        <w:t xml:space="preserve">Seufert et al. (2021)</w:t>
-      </w:r>
-      <w:r>
-        <w:t xml:space="preserve">],</w:t>
-      </w:r>
-      <w:r>
-        <w:t xml:space="preserve"> </w:t>
-      </w:r>
-      <w:r>
-        <w:t xml:space="preserve">Gado et al. (2022)</w:t>
-      </w:r>
-      <w:r>
-        <w:t xml:space="preserve"> </w:t>
-      </w:r>
-      <w:r>
-        <w:t xml:space="preserve">argue that students’ attitudes towards AI may be influenced by their knowledge and understanding of the technology itself. A basic understanding of how the AI recommendations are derived may leverage some ethical concerns and strengthen students’ competence in using the tool, thus potentially increasing their acceptance of the tool</w:t>
-      </w:r>
-      <w:r>
-        <w:t xml:space="preserve"> </w:t>
-      </w:r>
-      <w:r>
-        <w:t xml:space="preserve">(Gado et al., 2022; Seufert et al., 2021)</w:t>
-      </w:r>
-      <w:r>
-        <w:t xml:space="preserve">. Accordingly, the second goal of the current research is to examine the effectiveness of a skill-based intervention on the intention to use the two previously described AI tools. Thus, based on the findings of Study 1, in Study 2, we test the effects of a skill-based intervention on students’ intention to use the two AI tools described above. By examining the influence of knowledge about AI tools in an experimental setting, we provide a detailed test of the knowledge hypothesis proposed by</w:t>
-      </w:r>
-      <w:r>
-        <w:t xml:space="preserve"> </w:t>
-      </w:r>
-      <w:r>
-        <w:t xml:space="preserve">Gado et al. (2022)</w:t>
-      </w:r>
-      <w:r>
-        <w:t xml:space="preserve">.</w:t>
-      </w:r>
-    </w:p>
-    <w:bookmarkEnd w:id="20"/>
-    <w:bookmarkStart w:id="27" w:name="theory-development"/>
+        <w:t xml:space="preserve">Hypothesis 6: The positive relationship between understanding of the tool and the intention to use the tool is mediated through a) performance expectancy, b) effort expectancy, and c) trust in the tool.</w:t>
+      </w:r>
+    </w:p>
+    <w:p>
+      <w:pPr>
+        <w:pStyle w:val="BodyText"/>
+      </w:pPr>
+      <w:r>
+        <w:t xml:space="preserve">The second goal of the current research is to examine the effectiveness of a skill-based intervention on the intention to use the AI-enabled feedback tool. Thus, based on the findings of Study 1, in Study 2, we test the effects of a skill-based intervention on students’ intention to use the feedback tool.</w:t>
+      </w:r>
+    </w:p>
+    <w:p>
+      <w:pPr>
+        <w:pStyle w:val="BodyText"/>
+      </w:pPr>
+      <w:r>
+        <w:t xml:space="preserve">DESCRIBE HERE EXPERIMENTAL CONDITIONS</w:t>
+      </w:r>
+    </w:p>
+    <w:p>
+      <w:pPr>
+        <w:pStyle w:val="BodyText"/>
+      </w:pPr>
+      <w:r>
+        <w:t xml:space="preserve">We propose the following hypotheses for the intervention study:</w:t>
+      </w:r>
+    </w:p>
+    <w:p>
+      <w:pPr>
+        <w:pStyle w:val="BodyText"/>
+      </w:pPr>
+      <w:r>
+        <w:t xml:space="preserve">Hypothesis 7: The intention to use the tool in their future job is stronger in the experimental group than in the control group.</w:t>
+      </w:r>
+    </w:p>
+    <w:p>
+      <w:pPr>
+        <w:pStyle w:val="BodyText"/>
+      </w:pPr>
+      <w:r>
+        <w:t xml:space="preserve">Hypothesis 8: The intention to use the tool is higher in experimental condition 3 (knowledge transfer + practical application) than in experimental condition 1 (knowledge transfer) and experimental condition 2 (practical application).</w:t>
+      </w:r>
+    </w:p>
+    <w:p>
+      <w:pPr>
+        <w:pStyle w:val="BodyText"/>
+      </w:pPr>
+      <w:r>
+        <w:t xml:space="preserve">Hypothesis 9: The intention to use the tool is higher among subjects in experimental condition 2 (practical application) than in experimental condition 1 (knowledge transfer).</w:t>
+      </w:r>
+    </w:p>
+    <w:p>
+      <w:pPr>
+        <w:pStyle w:val="BodyText"/>
+      </w:pPr>
+      <w:r>
+        <w:t xml:space="preserve">Hypothesis 10: The connection between the understanding of the tool and the intention to use the tool is mediated by a) expectation of performance, b) expectation of effort and c) trust in the tool.</w:t>
+      </w:r>
+    </w:p>
+    <w:bookmarkEnd w:id="24"/>
+    <w:bookmarkStart w:id="33" w:name="study-1"/>
     <w:p>
       <w:pPr>
         <w:pStyle w:val="Heading1"/>
       </w:pPr>
       <w:r>
-        <w:t xml:space="preserve">Theory Development</w:t>
-      </w:r>
-    </w:p>
-    <w:bookmarkStart w:id="21" w:name="X57a467ecfbccad01817730b70824d7bf6d1ca30"/>
+        <w:t xml:space="preserve">Study 1</w:t>
+      </w:r>
+    </w:p>
+    <w:bookmarkStart w:id="32" w:name="methods"/>
     <w:p>
       <w:pPr>
         <w:pStyle w:val="Heading2"/>
       </w:pPr>
       <w:r>
-        <w:t xml:space="preserve">Applications of AI in Psychotherapy Practice</w:t>
-      </w:r>
-    </w:p>
-    <w:bookmarkEnd w:id="21"/>
-    <w:bookmarkStart w:id="22" w:name="X6d873282559c7da264ab8f971ad1ed26e8ac6ca"/>
-    <w:p>
-      <w:pPr>
-        <w:pStyle w:val="Heading2"/>
-      </w:pPr>
-      <w:r>
-        <w:t xml:space="preserve">The Application of AI Tools to Assess the Severity of Mental Health Conditions</w:t>
-      </w:r>
-    </w:p>
-    <w:bookmarkEnd w:id="22"/>
-    <w:bookmarkStart w:id="24" w:name="Xfa72d9097fd42fe6bec8ff6441c8c9b69b8a942"/>
-    <w:p>
-      <w:pPr>
-        <w:pStyle w:val="Heading2"/>
-      </w:pPr>
-      <w:r>
-        <w:t xml:space="preserve">The Application of AI Tools to Improve Psychotherapy Quality</w:t>
+        <w:t xml:space="preserve">Methods</w:t>
+      </w:r>
+    </w:p>
+    <w:bookmarkStart w:id="25" w:name="participants"/>
+    <w:p>
+      <w:pPr>
+        <w:pStyle w:val="Heading3"/>
+      </w:pPr>
+      <w:r>
+        <w:t xml:space="preserve">Participants</w:t>
       </w:r>
     </w:p>
     <w:p>
       <w:pPr>
         <w:pStyle w:val="FirstParagraph"/>
       </w:pPr>
-      <w:r>
-        <w:t xml:space="preserve">Supervision and receiving performance feedback on their therapy sessions support psychotherapy trainees’ skills acquisition and increase retention</w:t>
-      </w:r>
-      <w:r>
-        <w:t xml:space="preserve"> </w:t>
-      </w:r>
       <w:r>
         <w:t xml:space="preserve">(</w:t>
       </w:r>
@@ -480,252 +1074,38 @@
           <w:bCs/>
           <w:b/>
         </w:rPr>
-        <w:t xml:space="preserve">moyers_etal05?</w:t>
+        <w:t xml:space="preserve">pintodossantos_etal19?</w:t>
       </w:r>
       <w:r>
         <w:t xml:space="preserve">)</w:t>
       </w:r>
       <w:r>
-        <w:t xml:space="preserve">. However, providing ongoing feedback is labor and cost intensive and thus rarely used in training and clinical practice. Accordingly, feedback is often based on trainees’ self-reports and is usually only available long after the session</w:t>
-      </w:r>
-      <w:r>
-        <w:t xml:space="preserve"> </w:t>
-      </w:r>
-      <w:r>
-        <w:t xml:space="preserve">(Tanana et al., 2019b)</w:t>
-      </w:r>
-      <w:r>
-        <w:t xml:space="preserve">.</w:t>
-      </w:r>
-      <w:r>
-        <w:t xml:space="preserve"> </w:t>
-      </w:r>
-      <w:r>
-        <w:t xml:space="preserve">Using AI technology for training purposes in mental health care may lhelp to reduce this problem by providing continuous, immediate, and performance-specific feedback to psychotherapists and trainees.</w:t>
-      </w:r>
-    </w:p>
-    <w:p>
-      <w:pPr>
-        <w:pStyle w:val="BodyText"/>
-      </w:pPr>
-      <w:r>
-        <w:t xml:space="preserve">Most tools developed to improve psychotherapy quality rely on natural language processing-based feedback</w:t>
-      </w:r>
-      <w:r>
-        <w:t xml:space="preserve"> </w:t>
-      </w:r>
-      <w:r>
-        <w:t xml:space="preserve">Tanana et al. (2019b)</w:t>
-      </w:r>
-      <w:r>
-        <w:t xml:space="preserve">. For example,</w:t>
-      </w:r>
-      <w:r>
-        <w:t xml:space="preserve"> </w:t>
-      </w:r>
-      <w:r>
-        <w:rPr>
-          <w:iCs/>
-          <w:i/>
-        </w:rPr>
-        <w:t xml:space="preserve">TIM</w:t>
-      </w:r>
-      <w:r>
-        <w:t xml:space="preserve"> </w:t>
-      </w:r>
-      <w:r>
-        <w:t xml:space="preserve">(Therapy Insights Model) uses real-time chat messages exchanged between therapists and patients to provide therapists with feedback regarding the topics that were sufficiently covered during the session and the topics that should be addressed in the following sessions</w:t>
-      </w:r>
-      <w:r>
-        <w:t xml:space="preserve"> </w:t>
-      </w:r>
-      <w:r>
-        <w:t xml:space="preserve">(Cummins et al., 2019)</w:t>
-      </w:r>
-      <w:r>
-        <w:t xml:space="preserve">.</w:t>
-      </w:r>
-      <w:r>
-        <w:t xml:space="preserve"> </w:t>
-      </w:r>
-      <w:r>
-        <w:rPr>
-          <w:iCs/>
-          <w:i/>
-        </w:rPr>
-        <w:t xml:space="preserve">CORE-MI</w:t>
-      </w:r>
-      <w:r>
-        <w:t xml:space="preserve"> </w:t>
-      </w:r>
-      <w:r>
-        <w:t xml:space="preserve">(Counselor Observer Ratings Expert for Motivational Interviewing) uses audio recordings of motivational interviewing (MI)</w:t>
-      </w:r>
-      <w:r>
-        <w:rPr>
-          <w:rStyle w:val="FootnoteReference"/>
-        </w:rPr>
-        <w:footnoteReference w:id="23"/>
-      </w:r>
-      <w:r>
-        <w:t xml:space="preserve"> </w:t>
-      </w:r>
-      <w:r>
-        <w:t xml:space="preserve">sessions to generate feedback on psychotherapists’ adherence to MI principles. The user receives feedback on six summary measures of MI fidelity: empathy, MI spirit, reflection-to-question ratio, percent open questions, percent complex reflections, and percent MI adherence.</w:t>
-      </w:r>
-      <w:r>
-        <w:t xml:space="preserve"> </w:t>
-      </w:r>
-      <w:r>
-        <w:rPr>
-          <w:iCs/>
-          <w:i/>
-        </w:rPr>
-        <w:t xml:space="preserve">CORE-MI</w:t>
-      </w:r>
-      <w:r>
-        <w:t xml:space="preserve"> </w:t>
-      </w:r>
-      <w:r>
-        <w:t xml:space="preserve">includes a visual summary of counseling sessions based on the fidelity assessment that the therapist may use to improve their MI performance</w:t>
-      </w:r>
-      <w:r>
-        <w:t xml:space="preserve"> </w:t>
-      </w:r>
-      <w:r>
-        <w:t xml:space="preserve">(Hirsch et al., 2018)</w:t>
-      </w:r>
-      <w:r>
-        <w:t xml:space="preserve">. Similar tools include the</w:t>
-      </w:r>
-      <w:r>
-        <w:t xml:space="preserve"> </w:t>
-      </w:r>
-      <w:r>
-        <w:rPr>
-          <w:iCs/>
-          <w:i/>
-        </w:rPr>
-        <w:t xml:space="preserve">ClientBot</w:t>
-      </w:r>
-      <w:r>
-        <w:t xml:space="preserve">, a training tool that mimics typical patient responses to therapist questions and provides real-time feedback on therapists’ use of open questions and reflections</w:t>
-      </w:r>
-      <w:r>
-        <w:t xml:space="preserve"> </w:t>
-      </w:r>
-      <w:r>
-        <w:t xml:space="preserve">(Tanana et al., 2019b)</w:t>
-      </w:r>
-      <w:r>
-        <w:t xml:space="preserve">; or</w:t>
-      </w:r>
-      <w:r>
-        <w:t xml:space="preserve"> </w:t>
-      </w:r>
-      <w:r>
-        <w:rPr>
-          <w:iCs/>
-          <w:i/>
-        </w:rPr>
-        <w:t xml:space="preserve">Partner</w:t>
-      </w:r>
-      <w:r>
-        <w:t xml:space="preserve">, a reinforcement learning agent that may increase the quality of mental health support conversations by suggesting sentence-level edits to posts that enhance the level of empathy while maintaining conversation quality</w:t>
-      </w:r>
-      <w:r>
-        <w:t xml:space="preserve"> </w:t>
-      </w:r>
-      <w:r>
-        <w:t xml:space="preserve">(Sharma et al., 2021)</w:t>
-      </w:r>
-      <w:r>
-        <w:t xml:space="preserve">.</w:t>
-      </w:r>
-    </w:p>
-    <w:bookmarkEnd w:id="24"/>
-    <w:bookmarkStart w:id="25" w:name="X4bf4b23b62e0e1ea92379a7035f3a0e910d7187"/>
-    <w:p>
-      <w:pPr>
-        <w:pStyle w:val="Heading2"/>
-      </w:pPr>
-      <w:r>
-        <w:t xml:space="preserve">The Unified Theory of Acceptance and Use of Technology (UTAUT) as a Theoretical Framework</w:t>
+        <w:t xml:space="preserve">:</w:t>
+      </w:r>
+      <w:r>
+        <w:t xml:space="preserve"> </w:t>
+      </w:r>
+      <w:r>
+        <w:t xml:space="preserve">“</w:t>
+      </w:r>
+      <w:r>
+        <w:t xml:space="preserve">The questionnaire was sent out via email and advertised on social media to undergraduate medical students at three major German universities (University of Cologne, University of Bonn, University of Mainz). Participation was voluntary and had no relation to the student’s curricular activities. The students were informed that the survey results would be used for further statistical evaluation and scientific publication. Respondent anonymity was guaranteed by design […].</w:t>
+      </w:r>
+      <w:r>
+        <w:t xml:space="preserve">”</w:t>
       </w:r>
     </w:p>
     <w:bookmarkEnd w:id="25"/>
-    <w:bookmarkStart w:id="26" w:name="the-role-of-specific-knowledge"/>
-    <w:p>
-      <w:pPr>
-        <w:pStyle w:val="Heading2"/>
-      </w:pPr>
-      <w:r>
-        <w:t xml:space="preserve">The Role of Specific Knowledge</w:t>
-      </w:r>
-    </w:p>
-    <w:bookmarkEnd w:id="26"/>
-    <w:bookmarkEnd w:id="27"/>
-    <w:bookmarkStart w:id="37" w:name="study-1"/>
-    <w:p>
-      <w:pPr>
-        <w:pStyle w:val="Heading1"/>
-      </w:pPr>
-      <w:r>
-        <w:t xml:space="preserve">Study 1</w:t>
-      </w:r>
-    </w:p>
-    <w:bookmarkStart w:id="36" w:name="methods"/>
-    <w:p>
-      <w:pPr>
-        <w:pStyle w:val="Heading2"/>
-      </w:pPr>
-      <w:r>
-        <w:t xml:space="preserve">Methods</w:t>
-      </w:r>
-    </w:p>
-    <w:bookmarkStart w:id="28" w:name="participants"/>
+    <w:bookmarkStart w:id="31" w:name="measurement-instruments"/>
     <w:p>
       <w:pPr>
         <w:pStyle w:val="Heading3"/>
       </w:pPr>
       <w:r>
-        <w:t xml:space="preserve">Participants</w:t>
-      </w:r>
-    </w:p>
-    <w:p>
-      <w:pPr>
-        <w:pStyle w:val="FirstParagraph"/>
-      </w:pPr>
-      <w:r>
-        <w:t xml:space="preserve">(Pinto dos Santos et al., 2019)</w:t>
-      </w:r>
-      <w:r>
-        <w:t xml:space="preserve">:</w:t>
-      </w:r>
-      <w:r>
-        <w:t xml:space="preserve"> </w:t>
-      </w:r>
-      <w:r>
-        <w:t xml:space="preserve">“</w:t>
-      </w:r>
-      <w:r>
-        <w:t xml:space="preserve">The questionnaire was sent out via email and advertised on social media to undergraduate medical students at three major German universities (University of Cologne, University of Bonn, University of Mainz). Participation was voluntary and had no relation to the student’s curricular activities. The students were informed that the survey results would be used for further statistical evaluation and scientific publication. Respondent anonymity was guaranteed by design […].</w:t>
-      </w:r>
-      <w:r>
-        <w:t xml:space="preserve">”</w:t>
-      </w:r>
-    </w:p>
-    <w:bookmarkEnd w:id="28"/>
-    <w:bookmarkStart w:id="35" w:name="measurement-instruments"/>
-    <w:p>
-      <w:pPr>
-        <w:pStyle w:val="Heading3"/>
-      </w:pPr>
-      <w:r>
         <w:t xml:space="preserve">Measurement Instruments</w:t>
       </w:r>
     </w:p>
-    <w:bookmarkStart w:id="31" w:name="ai-tools"/>
+    <w:bookmarkStart w:id="27" w:name="ai-tools"/>
     <w:p>
       <w:pPr>
         <w:pStyle w:val="Heading4"/>
@@ -734,50 +1114,7 @@
         <w:t xml:space="preserve">AI tools</w:t>
       </w:r>
     </w:p>
-    <w:bookmarkStart w:id="29" w:name="severity-detection-tool"/>
-    <w:p>
-      <w:pPr>
-        <w:pStyle w:val="Heading5"/>
-      </w:pPr>
-      <w:r>
-        <w:t xml:space="preserve">Severity Detection Tool</w:t>
-      </w:r>
-    </w:p>
-    <w:tbl>
-      <w:tblPr>
-        <w:tblStyle w:val="Table"/>
-        <w:tblW w:type="pct" w:w="5000"/>
-        <w:tblLook w:firstRow="0" w:lastRow="0" w:firstColumn="0" w:lastColumn="0" w:noHBand="0" w:noVBand="0" w:val="0000"/>
-      </w:tblPr>
-      <w:tblGrid>
-        <w:gridCol w:w="7920"/>
-      </w:tblGrid>
-      <w:tr>
-        <w:tc>
-          <w:tcPr/>
-          <w:p>
-            <w:pPr>
-              <w:jc w:val="center"/>
-            </w:pPr>
-          </w:p>
-          <w:p>
-            <w:pPr>
-              <w:jc w:val="center"/>
-            </w:pPr>
-            <w:pPr>
-              <w:jc w:val="start"/>
-              <w:spacing w:before="200"/>
-              <w:pStyle w:val="ImageCaption"/>
-            </w:pPr>
-            <w:r>
-              <w:t xml:space="preserve">Sonde Health voice detection</w:t>
-            </w:r>
-          </w:p>
-        </w:tc>
-      </w:tr>
-    </w:tbl>
-    <w:bookmarkEnd w:id="29"/>
-    <w:bookmarkStart w:id="30" w:name="therapist-feedback-tool"/>
+    <w:bookmarkStart w:id="26" w:name="therapist-feedback-tool"/>
     <w:p>
       <w:pPr>
         <w:pStyle w:val="Heading5"/>
@@ -819,9 +1156,9 @@
         </w:tc>
       </w:tr>
     </w:tbl>
-    <w:bookmarkEnd w:id="30"/>
-    <w:bookmarkEnd w:id="31"/>
-    <w:bookmarkStart w:id="32" w:name="independent-variables-based-on-utaut"/>
+    <w:bookmarkEnd w:id="26"/>
+    <w:bookmarkEnd w:id="27"/>
+    <w:bookmarkStart w:id="28" w:name="independent-variables-based-on-utaut"/>
     <w:p>
       <w:pPr>
         <w:pStyle w:val="Heading4"/>
@@ -834,9 +1171,8 @@
       <w:pPr>
         <w:numPr>
           <w:ilvl w:val="0"/>
-          <w:numId w:val="1001"/>
+          <w:numId w:val="1003"/>
         </w:numPr>
-        <w:pStyle w:val="Compact"/>
       </w:pPr>
       <w:r>
         <w:t xml:space="preserve">Perceived social norm</w:t>
@@ -849,264 +1185,66 @@
       </w:r>
       <w:r>
         <w:t xml:space="preserve">; all slightly adapted:</w:t>
-      </w:r>
-    </w:p>
-    <w:p>
-      <w:pPr>
-        <w:numPr>
-          <w:ilvl w:val="1"/>
-          <w:numId w:val="1002"/>
-        </w:numPr>
-        <w:pStyle w:val="Compact"/>
-      </w:pPr>
-      <w:r>
-        <w:t xml:space="preserve">“</w:t>
-      </w:r>
-      <w:r>
-        <w:t xml:space="preserve">I believe that when I work as a psychotherapist, people who will influence my professional behavior think that I should use [short tool description].</w:t>
-      </w:r>
-      <w:r>
-        <w:t xml:space="preserve">”</w:t>
-      </w:r>
-    </w:p>
-    <w:p>
-      <w:pPr>
-        <w:numPr>
-          <w:ilvl w:val="1"/>
-          <w:numId w:val="1002"/>
-        </w:numPr>
-        <w:pStyle w:val="Compact"/>
-      </w:pPr>
-      <w:r>
-        <w:t xml:space="preserve">“</w:t>
-      </w:r>
-      <w:r>
-        <w:t xml:space="preserve">I believe that when I work as a psychotherapist, people who will be important to me think that I should use [short tool description].</w:t>
-      </w:r>
-      <w:r>
-        <w:t xml:space="preserve">”</w:t>
-      </w:r>
-      <w:r>
-        <w:t xml:space="preserve"> </w:t>
-      </w:r>
-      <w:r>
-        <w:t xml:space="preserve">(slightly adapted)</w:t>
-      </w:r>
-    </w:p>
-    <w:p>
-      <w:pPr>
-        <w:numPr>
-          <w:ilvl w:val="1"/>
-          <w:numId w:val="1002"/>
-        </w:numPr>
-        <w:pStyle w:val="Compact"/>
-      </w:pPr>
-      <w:r>
-        <w:t xml:space="preserve">“</w:t>
-      </w:r>
-      <w:r>
-        <w:t xml:space="preserve">I believe that when I work as a psychotherapist, my supervisors will help me in the use of [short tool description].</w:t>
-      </w:r>
-      <w:r>
-        <w:t xml:space="preserve">”</w:t>
-      </w:r>
-      <w:r>
-        <w:t xml:space="preserve"> </w:t>
-      </w:r>
-      <w:r>
-        <w:t xml:space="preserve">(slightly adapted)</w:t>
-      </w:r>
-    </w:p>
-    <w:p>
-      <w:pPr>
-        <w:numPr>
-          <w:ilvl w:val="1"/>
-          <w:numId w:val="1002"/>
-        </w:numPr>
-        <w:pStyle w:val="Compact"/>
-      </w:pPr>
-      <w:r>
-        <w:t xml:space="preserve">“</w:t>
-      </w:r>
-      <w:r>
-        <w:t xml:space="preserve">I believe that when I work as a psychotherapist, the institution I work at will support the use of [short tool description].</w:t>
-      </w:r>
-      <w:r>
-        <w:t xml:space="preserve">”</w:t>
-      </w:r>
-      <w:r>
-        <w:t xml:space="preserve"> </w:t>
-      </w:r>
-      <w:r>
-        <w:t xml:space="preserve">(slightly adapted)</w:t>
       </w:r>
     </w:p>
     <w:p>
       <w:pPr>
         <w:numPr>
           <w:ilvl w:val="0"/>
-          <w:numId w:val="1001"/>
-        </w:numPr>
-        <w:pStyle w:val="Compact"/>
-      </w:pPr>
-      <w:r>
-        <w:t xml:space="preserve">Performance expectancy (perceived usefulness)</w:t>
-      </w:r>
-      <w:r>
-        <w:t xml:space="preserve"> </w:t>
-      </w:r>
-      <w:r>
-        <w:t xml:space="preserve">Gado et al. (2022)</w:t>
-      </w:r>
-      <w:r>
-        <w:t xml:space="preserve">; all slightly adapted:</w:t>
-      </w:r>
-    </w:p>
-    <w:p>
-      <w:pPr>
-        <w:numPr>
-          <w:ilvl w:val="1"/>
           <w:numId w:val="1003"/>
         </w:numPr>
-        <w:pStyle w:val="Compact"/>
-      </w:pPr>
-      <w:r>
-        <w:t xml:space="preserve">“</w:t>
-      </w:r>
-      <w:r>
-        <w:t xml:space="preserve">[short tool description] may be useful in my future job.</w:t>
-      </w:r>
-      <w:r>
-        <w:t xml:space="preserve">”</w:t>
+      </w:pPr>
+      <w:r>
+        <w:t xml:space="preserve">Performance expectancy (perceived usefulness)</w:t>
+      </w:r>
+      <w:r>
+        <w:t xml:space="preserve"> </w:t>
+      </w:r>
+      <w:r>
+        <w:t xml:space="preserve">Gado et al. (2022)</w:t>
+      </w:r>
+      <w:r>
+        <w:t xml:space="preserve">; all slightly adapted:</w:t>
       </w:r>
     </w:p>
     <w:p>
       <w:pPr>
         <w:numPr>
-          <w:ilvl w:val="1"/>
+          <w:ilvl w:val="0"/>
           <w:numId w:val="1003"/>
         </w:numPr>
-        <w:pStyle w:val="Compact"/>
-      </w:pPr>
-      <w:r>
-        <w:t xml:space="preserve">“</w:t>
-      </w:r>
-      <w:r>
-        <w:t xml:space="preserve">Using [short tool description] may enable me to accomplish tasks more quickly.</w:t>
-      </w:r>
-      <w:r>
-        <w:t xml:space="preserve">”</w:t>
+      </w:pPr>
+      <w:r>
+        <w:t xml:space="preserve">Effort expectancy (perceived ease of use)</w:t>
+      </w:r>
+      <w:r>
+        <w:t xml:space="preserve"> </w:t>
+      </w:r>
+      <w:r>
+        <w:t xml:space="preserve">Gado et al. (2022)</w:t>
+      </w:r>
+      <w:r>
+        <w:t xml:space="preserve">; all slightly adapted:</w:t>
       </w:r>
     </w:p>
     <w:p>
       <w:pPr>
         <w:numPr>
-          <w:ilvl w:val="1"/>
+          <w:ilvl w:val="0"/>
           <w:numId w:val="1003"/>
         </w:numPr>
-        <w:pStyle w:val="Compact"/>
-      </w:pPr>
-      <w:r>
-        <w:t xml:space="preserve">“</w:t>
-      </w:r>
-      <w:r>
-        <w:t xml:space="preserve">Using [short tool description] may increase my productivity as a psychotherapist.</w:t>
-      </w:r>
-      <w:r>
-        <w:t xml:space="preserve">”</w:t>
-      </w:r>
-    </w:p>
-    <w:p>
-      <w:pPr>
-        <w:numPr>
-          <w:ilvl w:val="1"/>
-          <w:numId w:val="1003"/>
-        </w:numPr>
-        <w:pStyle w:val="Compact"/>
-      </w:pPr>
-      <w:r>
-        <w:t xml:space="preserve">EXCLUDE:</w:t>
-      </w:r>
-      <w:r>
-        <w:t xml:space="preserve"> </w:t>
-      </w:r>
-      <w:r>
-        <w:t xml:space="preserve">“</w:t>
-      </w:r>
-      <w:r>
-        <w:t xml:space="preserve">If I use [short tool description], I will increase my chances of getting a raise.</w:t>
-      </w:r>
-      <w:r>
-        <w:t xml:space="preserve">”</w:t>
-      </w:r>
-    </w:p>
-    <w:p>
-      <w:pPr>
-        <w:numPr>
-          <w:ilvl w:val="1"/>
-          <w:numId w:val="1003"/>
-        </w:numPr>
-        <w:pStyle w:val="Compact"/>
-      </w:pPr>
-      <w:r>
-        <w:t xml:space="preserve">ADD:</w:t>
-      </w:r>
-      <w:r>
-        <w:t xml:space="preserve"> </w:t>
-      </w:r>
-      <w:r>
-        <w:t xml:space="preserve">“</w:t>
-      </w:r>
-      <w:r>
-        <w:t xml:space="preserve">Using [short tool description] may improve the quality of my care.</w:t>
-      </w:r>
-      <w:r>
-        <w:t xml:space="preserve">”</w:t>
-      </w:r>
-    </w:p>
-    <w:p>
-      <w:pPr>
-        <w:numPr>
-          <w:ilvl w:val="1"/>
-          <w:numId w:val="1003"/>
-        </w:numPr>
-        <w:pStyle w:val="Compact"/>
-      </w:pPr>
-      <w:r>
-        <w:t xml:space="preserve">CONTACT</w:t>
-      </w:r>
-      <w:r>
-        <w:t xml:space="preserve"> </w:t>
-      </w:r>
-      <w:r>
-        <w:t xml:space="preserve">Gado et al. (2022)</w:t>
-      </w:r>
-      <w:r>
-        <w:t xml:space="preserve"> </w:t>
-      </w:r>
-      <w:r>
-        <w:t xml:space="preserve">and ask for items!</w:t>
-      </w:r>
-    </w:p>
-    <w:p>
-      <w:pPr>
-        <w:numPr>
-          <w:ilvl w:val="0"/>
-          <w:numId w:val="1001"/>
-        </w:numPr>
-        <w:pStyle w:val="Compact"/>
-      </w:pPr>
-      <w:r>
-        <w:t xml:space="preserve">Effort expectancy (perceived ease of use)</w:t>
-      </w:r>
-      <w:r>
-        <w:t xml:space="preserve"> </w:t>
-      </w:r>
-      <w:r>
-        <w:t xml:space="preserve">Gado et al. (2022)</w:t>
-      </w:r>
-      <w:r>
-        <w:t xml:space="preserve">; all slightly adapted:</w:t>
+      </w:pPr>
+      <w:r>
+        <w:t xml:space="preserve">Knowledge of the tool</w:t>
+      </w:r>
+      <w:r>
+        <w:t xml:space="preserve"> </w:t>
+      </w:r>
+      <w:r>
+        <w:t xml:space="preserve">(Gado et al., 2022)</w:t>
+      </w:r>
+      <w:r>
+        <w:t xml:space="preserve">:</w:t>
       </w:r>
     </w:p>
     <w:p>
@@ -1121,159 +1259,20 @@
         <w:t xml:space="preserve">“</w:t>
       </w:r>
       <w:r>
-        <w:t xml:space="preserve">How to use [short tool description] would be clear and understandable.</w:t>
+        <w:t xml:space="preserve">Please rate your understanding of how the recommendations delivered by [short tool description] are derived [in comparison to your fellow students].</w:t>
       </w:r>
       <w:r>
         <w:t xml:space="preserve">”</w:t>
       </w:r>
     </w:p>
-    <w:p>
-      <w:pPr>
-        <w:numPr>
-          <w:ilvl w:val="1"/>
-          <w:numId w:val="1004"/>
-        </w:numPr>
-        <w:pStyle w:val="Compact"/>
-      </w:pPr>
-      <w:r>
-        <w:t xml:space="preserve">“</w:t>
-      </w:r>
-      <w:r>
-        <w:t xml:space="preserve">It would be easy for me to become skillful at using [short tool description].</w:t>
-      </w:r>
-      <w:r>
-        <w:t xml:space="preserve">”</w:t>
-      </w:r>
-    </w:p>
-    <w:p>
-      <w:pPr>
-        <w:numPr>
-          <w:ilvl w:val="1"/>
-          <w:numId w:val="1004"/>
-        </w:numPr>
-        <w:pStyle w:val="Compact"/>
-      </w:pPr>
-      <w:r>
-        <w:t xml:space="preserve">“</w:t>
-      </w:r>
-      <w:r>
-        <w:t xml:space="preserve">I would find [short tool description] easy to use.</w:t>
-      </w:r>
-      <w:r>
-        <w:t xml:space="preserve">”</w:t>
-      </w:r>
-    </w:p>
-    <w:p>
-      <w:pPr>
-        <w:numPr>
-          <w:ilvl w:val="1"/>
-          <w:numId w:val="1004"/>
-        </w:numPr>
-        <w:pStyle w:val="Compact"/>
-      </w:pPr>
-      <w:r>
-        <w:t xml:space="preserve">“</w:t>
-      </w:r>
-      <w:r>
-        <w:t xml:space="preserve">Learning to operate [short tool description] would be easy for me.</w:t>
-      </w:r>
-      <w:r>
-        <w:t xml:space="preserve">”</w:t>
-      </w:r>
-    </w:p>
-    <w:p>
-      <w:pPr>
-        <w:pStyle w:val="FirstParagraph"/>
-      </w:pPr>
-      <w:r>
-        <w:t xml:space="preserve">Facilitating conditions</w:t>
-      </w:r>
-      <w:r>
-        <w:t xml:space="preserve"> </w:t>
-      </w:r>
-      <w:r>
-        <w:t xml:space="preserve">(Venkatesh et al., 2003)</w:t>
-      </w:r>
-      <w:r>
-        <w:t xml:space="preserve">; all slightly adapted:</w:t>
-      </w:r>
-      <w:r>
-        <w:t xml:space="preserve"> </w:t>
-      </w:r>
-      <w:r>
-        <w:t xml:space="preserve">-</w:t>
-      </w:r>
-      <w:r>
-        <w:t xml:space="preserve"> </w:t>
-      </w:r>
-      <w:r>
-        <w:t xml:space="preserve">“</w:t>
-      </w:r>
-      <w:r>
-        <w:t xml:space="preserve">I believe that I will have the resource necessary to use [short tool description].</w:t>
-      </w:r>
-      <w:r>
-        <w:t xml:space="preserve">”</w:t>
-      </w:r>
-      <w:r>
-        <w:t xml:space="preserve"> </w:t>
-      </w:r>
-      <w:r>
-        <w:t xml:space="preserve">-</w:t>
-      </w:r>
-      <w:r>
-        <w:t xml:space="preserve"> </w:t>
-      </w:r>
-      <w:r>
-        <w:t xml:space="preserve">“</w:t>
-      </w:r>
-      <w:r>
-        <w:t xml:space="preserve">I believe that I will have the knowledge necessary to use [short tool description].</w:t>
-      </w:r>
-      <w:r>
-        <w:t xml:space="preserve">”</w:t>
-      </w:r>
-      <w:r>
-        <w:t xml:space="preserve"> </w:t>
-      </w:r>
-      <w:r>
-        <w:t xml:space="preserve">-</w:t>
-      </w:r>
-      <w:r>
-        <w:t xml:space="preserve"> </w:t>
-      </w:r>
-      <w:r>
-        <w:t xml:space="preserve">“</w:t>
-      </w:r>
-      <w:r>
-        <w:t xml:space="preserve">I believe that [short tool description] will be compatible with other tools I will use as a psychotherapist.</w:t>
-      </w:r>
-      <w:r>
-        <w:t xml:space="preserve">”</w:t>
-      </w:r>
-      <w:r>
-        <w:t xml:space="preserve"> </w:t>
-      </w:r>
-      <w:r>
-        <w:t xml:space="preserve">(was originally reverse coded, but I would frame this positively for methodological reasons)</w:t>
-      </w:r>
-      <w:r>
-        <w:t xml:space="preserve"> </w:t>
-      </w:r>
-      <w:r>
-        <w:t xml:space="preserve">-</w:t>
-      </w:r>
-      <w:r>
-        <w:t xml:space="preserve"> </w:t>
-      </w:r>
-      <w:r>
-        <w:t xml:space="preserve">“</w:t>
-      </w:r>
-      <w:r>
-        <w:t xml:space="preserve">I believe that a specific person (or group) will be available for assistance with difficulties with the use of [short tool description].</w:t>
-      </w:r>
-      <w:r>
-        <w:t xml:space="preserve">”</w:t>
+    <w:bookmarkEnd w:id="28"/>
+    <w:bookmarkStart w:id="29" w:name="Xa2ac3cb4395d06b26636ccae8be0e45ce868772"/>
+    <w:p>
+      <w:pPr>
+        <w:pStyle w:val="Heading4"/>
+      </w:pPr>
+      <w:r>
+        <w:t xml:space="preserve">Dependent Variable: Intention to Use the Tool</w:t>
       </w:r>
     </w:p>
     <w:p>
@@ -1285,372 +1284,170 @@
         <w:pStyle w:val="Compact"/>
       </w:pPr>
       <w:r>
-        <w:t xml:space="preserve">Voluntariness of use</w:t>
-      </w:r>
-      <w:r>
-        <w:t xml:space="preserve"> </w:t>
-      </w:r>
-      <w:r>
-        <w:t xml:space="preserve">(Venkatesh et al., 2003)</w:t>
+        <w:t xml:space="preserve">Intention to use the tool</w:t>
+      </w:r>
+      <w:r>
+        <w:t xml:space="preserve"> </w:t>
+      </w:r>
+      <w:r>
+        <w:t xml:space="preserve">Gado et al. (2022)</w:t>
       </w:r>
       <w:r>
         <w:t xml:space="preserve">; all slightly adapted:</w:t>
       </w:r>
     </w:p>
+    <w:bookmarkEnd w:id="29"/>
+    <w:bookmarkStart w:id="30" w:name="Xa3870305634681008128f3ef8b956a655e1775c"/>
+    <w:p>
+      <w:pPr>
+        <w:pStyle w:val="Heading4"/>
+      </w:pPr>
+      <w:r>
+        <w:t xml:space="preserve">Additional Variables and Control Variables</w:t>
+      </w:r>
+    </w:p>
     <w:p>
       <w:pPr>
         <w:numPr>
-          <w:ilvl w:val="1"/>
+          <w:ilvl w:val="0"/>
           <w:numId w:val="1006"/>
         </w:numPr>
         <w:pStyle w:val="Compact"/>
       </w:pPr>
       <w:r>
-        <w:t xml:space="preserve">“</w:t>
-      </w:r>
-      <w:r>
-        <w:t xml:space="preserve">Although it might be helpful, using [short tool description] will certainly not be compulsory in my job.</w:t>
-      </w:r>
-      <w:r>
-        <w:t xml:space="preserve">”</w:t>
+        <w:t xml:space="preserve">Technology readiness</w:t>
       </w:r>
     </w:p>
     <w:p>
       <w:pPr>
         <w:numPr>
-          <w:ilvl w:val="1"/>
+          <w:ilvl w:val="0"/>
           <w:numId w:val="1006"/>
         </w:numPr>
         <w:pStyle w:val="Compact"/>
       </w:pPr>
       <w:r>
-        <w:t xml:space="preserve">“</w:t>
-      </w:r>
-      <w:r>
-        <w:t xml:space="preserve">I believe that my boss or supervisor will not require me to use [short tool description].</w:t>
-      </w:r>
-      <w:r>
-        <w:t xml:space="preserve">”</w:t>
+        <w:t xml:space="preserve">Perceived trust in the tool/ credibility</w:t>
       </w:r>
     </w:p>
     <w:p>
       <w:pPr>
         <w:numPr>
-          <w:ilvl w:val="1"/>
+          <w:ilvl w:val="0"/>
           <w:numId w:val="1006"/>
         </w:numPr>
         <w:pStyle w:val="Compact"/>
       </w:pPr>
       <w:r>
-        <w:t xml:space="preserve">“</w:t>
-      </w:r>
-      <w:r>
-        <w:t xml:space="preserve">I believe that my boss or supervisor will not expect me to use [short tool description].</w:t>
-      </w:r>
-      <w:r>
-        <w:t xml:space="preserve">”</w:t>
-      </w:r>
-      <w:r>
-        <w:t xml:space="preserve"> </w:t>
-      </w:r>
-      <w:r>
-        <w:t xml:space="preserve">(was originally reverse coded, but I would frame this positively for methodological reasons)</w:t>
+        <w:t xml:space="preserve">Professional identity</w:t>
       </w:r>
     </w:p>
     <w:p>
       <w:pPr>
         <w:numPr>
-          <w:ilvl w:val="1"/>
+          <w:ilvl w:val="0"/>
           <w:numId w:val="1006"/>
         </w:numPr>
         <w:pStyle w:val="Compact"/>
       </w:pPr>
       <w:r>
-        <w:t xml:space="preserve">“</w:t>
-      </w:r>
-      <w:r>
-        <w:t xml:space="preserve">My use of [short tool description] would be voluntary (as opposed to required by superiors/job).</w:t>
-      </w:r>
-      <w:r>
-        <w:t xml:space="preserve">”</w:t>
+        <w:t xml:space="preserve">General technology affinity</w:t>
       </w:r>
     </w:p>
     <w:p>
       <w:pPr>
         <w:numPr>
           <w:ilvl w:val="0"/>
-          <w:numId w:val="1005"/>
+          <w:numId w:val="1006"/>
         </w:numPr>
         <w:pStyle w:val="Compact"/>
       </w:pPr>
       <w:r>
-        <w:t xml:space="preserve">Knowledge of the tool</w:t>
-      </w:r>
-      <w:r>
-        <w:t xml:space="preserve"> </w:t>
-      </w:r>
-      <w:r>
-        <w:t xml:space="preserve">(Gado et al., 2022)</w:t>
-      </w:r>
-      <w:r>
-        <w:t xml:space="preserve">:</w:t>
+        <w:t xml:space="preserve">Computer self-efficacy</w:t>
       </w:r>
     </w:p>
     <w:p>
       <w:pPr>
         <w:numPr>
-          <w:ilvl w:val="1"/>
-          <w:numId w:val="1007"/>
+          <w:ilvl w:val="0"/>
+          <w:numId w:val="1006"/>
         </w:numPr>
         <w:pStyle w:val="Compact"/>
       </w:pPr>
       <w:r>
-        <w:t xml:space="preserve">“</w:t>
-      </w:r>
-      <w:r>
-        <w:t xml:space="preserve">Please rate your understanding of how the recommendations delivered by [short tool description] are derived [in comparison to your fellow students].</w:t>
-      </w:r>
-      <w:r>
-        <w:t xml:space="preserve">”</w:t>
-      </w:r>
-    </w:p>
-    <w:bookmarkEnd w:id="32"/>
-    <w:bookmarkStart w:id="33" w:name="Xa2ac3cb4395d06b26636ccae8be0e45ce868772"/>
-    <w:p>
-      <w:pPr>
-        <w:pStyle w:val="Heading4"/>
-      </w:pPr>
-      <w:r>
-        <w:t xml:space="preserve">Dependent Variable: Intention to Use the Tool</w:t>
+        <w:t xml:space="preserve">Technostress</w:t>
       </w:r>
     </w:p>
     <w:p>
       <w:pPr>
         <w:numPr>
           <w:ilvl w:val="0"/>
-          <w:numId w:val="1008"/>
+          <w:numId w:val="1006"/>
         </w:numPr>
         <w:pStyle w:val="Compact"/>
       </w:pPr>
       <w:r>
-        <w:t xml:space="preserve">Intention to use the tool</w:t>
-      </w:r>
-      <w:r>
-        <w:t xml:space="preserve"> </w:t>
-      </w:r>
-      <w:r>
-        <w:t xml:space="preserve">Gado et al. (2022)</w:t>
-      </w:r>
-      <w:r>
-        <w:t xml:space="preserve">; all slightly adapted:</w:t>
+        <w:t xml:space="preserve">Relevant education content (stats course)</w:t>
       </w:r>
     </w:p>
     <w:p>
       <w:pPr>
         <w:numPr>
-          <w:ilvl w:val="1"/>
-          <w:numId w:val="1009"/>
+          <w:ilvl w:val="0"/>
+          <w:numId w:val="1006"/>
         </w:numPr>
         <w:pStyle w:val="Compact"/>
       </w:pPr>
       <w:r>
-        <w:t xml:space="preserve">“</w:t>
-      </w:r>
-      <w:r>
-        <w:t xml:space="preserve">I intend to use [short tool description] in my future job as a psychotherapist.</w:t>
-      </w:r>
-      <w:r>
-        <w:t xml:space="preserve">”</w:t>
+        <w:t xml:space="preserve">Personality</w:t>
+      </w:r>
+      <w:r>
+        <w:t xml:space="preserve"> </w:t>
+      </w:r>
+      <w:r>
+        <w:t xml:space="preserve">(Park &amp; Woo, 2022)</w:t>
       </w:r>
     </w:p>
     <w:p>
       <w:pPr>
         <w:numPr>
-          <w:ilvl w:val="1"/>
-          <w:numId w:val="1009"/>
+          <w:ilvl w:val="0"/>
+          <w:numId w:val="1006"/>
         </w:numPr>
         <w:pStyle w:val="Compact"/>
       </w:pPr>
       <w:r>
-        <w:t xml:space="preserve">“</w:t>
-      </w:r>
-      <w:r>
-        <w:t xml:space="preserve">I predict I would use [short tool description] in my future job as a psychotherapist.</w:t>
-      </w:r>
-      <w:r>
-        <w:t xml:space="preserve">”</w:t>
+        <w:t xml:space="preserve">Data privacy concerns</w:t>
       </w:r>
     </w:p>
     <w:p>
       <w:pPr>
         <w:numPr>
-          <w:ilvl w:val="1"/>
-          <w:numId w:val="1009"/>
+          <w:ilvl w:val="0"/>
+          <w:numId w:val="1006"/>
         </w:numPr>
         <w:pStyle w:val="Compact"/>
       </w:pPr>
       <w:r>
-        <w:t xml:space="preserve">“</w:t>
-      </w:r>
-      <w:r>
-        <w:t xml:space="preserve">I plan to use [short tool description] in my future job as a psychotherapist.</w:t>
-      </w:r>
-      <w:r>
-        <w:t xml:space="preserve">”</w:t>
-      </w:r>
-    </w:p>
+        <w:t xml:space="preserve">affective, cognitive, behavioral attitudes towards AI</w:t>
+      </w:r>
+      <w:r>
+        <w:t xml:space="preserve"> </w:t>
+      </w:r>
+      <w:r>
+        <w:t xml:space="preserve">(Park &amp; Woo, 2022)</w:t>
+      </w:r>
+    </w:p>
+    <w:p>
+      <w:r>
+        <w:br w:type="page"/>
+      </w:r>
+    </w:p>
+    <w:bookmarkEnd w:id="30"/>
+    <w:bookmarkEnd w:id="31"/>
+    <w:bookmarkEnd w:id="32"/>
     <w:bookmarkEnd w:id="33"/>
-    <w:bookmarkStart w:id="34" w:name="Xa3870305634681008128f3ef8b956a655e1775c"/>
-    <w:p>
-      <w:pPr>
-        <w:pStyle w:val="Heading4"/>
-      </w:pPr>
-      <w:r>
-        <w:t xml:space="preserve">Additional Variables and Control Variables</w:t>
-      </w:r>
-    </w:p>
-    <w:p>
-      <w:pPr>
-        <w:numPr>
-          <w:ilvl w:val="0"/>
-          <w:numId w:val="1010"/>
-        </w:numPr>
-        <w:pStyle w:val="Compact"/>
-      </w:pPr>
-      <w:r>
-        <w:t xml:space="preserve">Technology readiness</w:t>
-      </w:r>
-    </w:p>
-    <w:p>
-      <w:pPr>
-        <w:numPr>
-          <w:ilvl w:val="0"/>
-          <w:numId w:val="1010"/>
-        </w:numPr>
-        <w:pStyle w:val="Compact"/>
-      </w:pPr>
-      <w:r>
-        <w:t xml:space="preserve">Perceived trust in the tool/ credibility</w:t>
-      </w:r>
-    </w:p>
-    <w:p>
-      <w:pPr>
-        <w:numPr>
-          <w:ilvl w:val="0"/>
-          <w:numId w:val="1010"/>
-        </w:numPr>
-        <w:pStyle w:val="Compact"/>
-      </w:pPr>
-      <w:r>
-        <w:t xml:space="preserve">Professional identity</w:t>
-      </w:r>
-    </w:p>
-    <w:p>
-      <w:pPr>
-        <w:numPr>
-          <w:ilvl w:val="0"/>
-          <w:numId w:val="1010"/>
-        </w:numPr>
-        <w:pStyle w:val="Compact"/>
-      </w:pPr>
-      <w:r>
-        <w:t xml:space="preserve">General technology affinity</w:t>
-      </w:r>
-    </w:p>
-    <w:p>
-      <w:pPr>
-        <w:numPr>
-          <w:ilvl w:val="0"/>
-          <w:numId w:val="1010"/>
-        </w:numPr>
-        <w:pStyle w:val="Compact"/>
-      </w:pPr>
-      <w:r>
-        <w:t xml:space="preserve">Computer self-efficacy</w:t>
-      </w:r>
-    </w:p>
-    <w:p>
-      <w:pPr>
-        <w:numPr>
-          <w:ilvl w:val="0"/>
-          <w:numId w:val="1010"/>
-        </w:numPr>
-        <w:pStyle w:val="Compact"/>
-      </w:pPr>
-      <w:r>
-        <w:t xml:space="preserve">Technostress</w:t>
-      </w:r>
-    </w:p>
-    <w:p>
-      <w:pPr>
-        <w:numPr>
-          <w:ilvl w:val="0"/>
-          <w:numId w:val="1010"/>
-        </w:numPr>
-        <w:pStyle w:val="Compact"/>
-      </w:pPr>
-      <w:r>
-        <w:t xml:space="preserve">Relevant education content (stats course)</w:t>
-      </w:r>
-    </w:p>
-    <w:p>
-      <w:pPr>
-        <w:numPr>
-          <w:ilvl w:val="0"/>
-          <w:numId w:val="1010"/>
-        </w:numPr>
-        <w:pStyle w:val="Compact"/>
-      </w:pPr>
-      <w:r>
-        <w:t xml:space="preserve">Personality</w:t>
-      </w:r>
-      <w:r>
-        <w:t xml:space="preserve"> </w:t>
-      </w:r>
-      <w:r>
-        <w:t xml:space="preserve">(Park &amp; Woo, 2022)</w:t>
-      </w:r>
-    </w:p>
-    <w:p>
-      <w:pPr>
-        <w:numPr>
-          <w:ilvl w:val="0"/>
-          <w:numId w:val="1010"/>
-        </w:numPr>
-        <w:pStyle w:val="Compact"/>
-      </w:pPr>
-      <w:r>
-        <w:t xml:space="preserve">Data privacy concerns</w:t>
-      </w:r>
-    </w:p>
-    <w:p>
-      <w:pPr>
-        <w:numPr>
-          <w:ilvl w:val="0"/>
-          <w:numId w:val="1010"/>
-        </w:numPr>
-        <w:pStyle w:val="Compact"/>
-      </w:pPr>
-      <w:r>
-        <w:t xml:space="preserve">affective, cognitive, behavioral attitudes towards AI</w:t>
-      </w:r>
-      <w:r>
-        <w:t xml:space="preserve"> </w:t>
-      </w:r>
-      <w:r>
-        <w:t xml:space="preserve">(Park &amp; Woo, 2022)</w:t>
-      </w:r>
-    </w:p>
-    <w:p>
-      <w:r>
-        <w:br w:type="page"/>
-      </w:r>
-    </w:p>
-    <w:bookmarkEnd w:id="34"/>
-    <w:bookmarkEnd w:id="35"/>
-    <w:bookmarkEnd w:id="36"/>
-    <w:bookmarkEnd w:id="37"/>
-    <w:bookmarkStart w:id="100" w:name="references"/>
+    <w:bookmarkStart w:id="103" w:name="references"/>
     <w:p>
       <w:pPr>
         <w:pStyle w:val="Heading1"/>
@@ -1659,8 +1456,8 @@
         <w:t xml:space="preserve">References</w:t>
       </w:r>
     </w:p>
-    <w:bookmarkStart w:id="99" w:name="refs"/>
-    <w:bookmarkStart w:id="39" w:name="ref-aafjes-vandoorn_etal21"/>
+    <w:bookmarkStart w:id="102" w:name="refs"/>
+    <w:bookmarkStart w:id="35" w:name="ref-aafjes-vandoorn_etal21"/>
     <w:p>
       <w:pPr>
         <w:pStyle w:val="Bibliography"/>
@@ -1697,7 +1494,7 @@
       <w:r>
         <w:t xml:space="preserve"> </w:t>
       </w:r>
-      <w:hyperlink r:id="rId38">
+      <w:hyperlink r:id="rId34">
         <w:r>
           <w:rPr>
             <w:rStyle w:val="Hyperlink"/>
@@ -1706,24 +1503,163 @@
         </w:r>
       </w:hyperlink>
     </w:p>
+    <w:bookmarkEnd w:id="35"/>
+    <w:bookmarkStart w:id="37" w:name="ref-arfi_etal21"/>
+    <w:p>
+      <w:pPr>
+        <w:pStyle w:val="Bibliography"/>
+      </w:pPr>
+      <w:r>
+        <w:t xml:space="preserve">Arfi, W. B., Nasr, I. B., Kondrateva, G., &amp; Hikkerova, L. (2021). The role of trust in intention to use the</w:t>
+      </w:r>
+      <w:r>
+        <w:t xml:space="preserve"> </w:t>
+      </w:r>
+      <w:r>
+        <w:t xml:space="preserve">IoT</w:t>
+      </w:r>
+      <w:r>
+        <w:t xml:space="preserve"> </w:t>
+      </w:r>
+      <w:r>
+        <w:t xml:space="preserve">in</w:t>
+      </w:r>
+      <w:r>
+        <w:t xml:space="preserve"> </w:t>
+      </w:r>
+      <w:r>
+        <w:t xml:space="preserve">eHealth</w:t>
+      </w:r>
+      <w:r>
+        <w:t xml:space="preserve">:</w:t>
+      </w:r>
+      <w:r>
+        <w:t xml:space="preserve"> </w:t>
+      </w:r>
+      <w:r>
+        <w:t xml:space="preserve">Application</w:t>
+      </w:r>
+      <w:r>
+        <w:t xml:space="preserve"> </w:t>
+      </w:r>
+      <w:r>
+        <w:t xml:space="preserve">of the modified</w:t>
+      </w:r>
+      <w:r>
+        <w:t xml:space="preserve"> </w:t>
+      </w:r>
+      <w:r>
+        <w:t xml:space="preserve">UTAUT</w:t>
+      </w:r>
+      <w:r>
+        <w:t xml:space="preserve"> </w:t>
+      </w:r>
+      <w:r>
+        <w:t xml:space="preserve">in a consumer context.</w:t>
+      </w:r>
+      <w:r>
+        <w:t xml:space="preserve"> </w:t>
+      </w:r>
+      <w:r>
+        <w:rPr>
+          <w:iCs/>
+          <w:i/>
+        </w:rPr>
+        <w:t xml:space="preserve">Technological Forecasting and Social Change</w:t>
+      </w:r>
+      <w:r>
+        <w:t xml:space="preserve">,</w:t>
+      </w:r>
+      <w:r>
+        <w:t xml:space="preserve"> </w:t>
+      </w:r>
+      <w:r>
+        <w:rPr>
+          <w:iCs/>
+          <w:i/>
+        </w:rPr>
+        <w:t xml:space="preserve">167</w:t>
+      </w:r>
+      <w:r>
+        <w:t xml:space="preserve">, 120688.</w:t>
+      </w:r>
+      <w:r>
+        <w:t xml:space="preserve"> </w:t>
+      </w:r>
+      <w:hyperlink r:id="rId36">
+        <w:r>
+          <w:rPr>
+            <w:rStyle w:val="Hyperlink"/>
+          </w:rPr>
+          <w:t xml:space="preserve">https://doi.org/10.1016/j.techfore.2021.120688</w:t>
+        </w:r>
+      </w:hyperlink>
+    </w:p>
+    <w:bookmarkEnd w:id="37"/>
+    <w:bookmarkStart w:id="39" w:name="ref-atkins_etal14"/>
+    <w:p>
+      <w:pPr>
+        <w:pStyle w:val="Bibliography"/>
+      </w:pPr>
+      <w:r>
+        <w:t xml:space="preserve">Atkins, D. C., Steyvers, M., Imel, Z. E., &amp; Smyth, P. (2014). Scaling up the evaluation of psychotherapy: Evaluating motivational interviewing fidelity via statistical text classification.</w:t>
+      </w:r>
+      <w:r>
+        <w:t xml:space="preserve"> </w:t>
+      </w:r>
+      <w:r>
+        <w:rPr>
+          <w:iCs/>
+          <w:i/>
+        </w:rPr>
+        <w:t xml:space="preserve">Implementation Science: IS</w:t>
+      </w:r>
+      <w:r>
+        <w:t xml:space="preserve">,</w:t>
+      </w:r>
+      <w:r>
+        <w:t xml:space="preserve"> </w:t>
+      </w:r>
+      <w:r>
+        <w:rPr>
+          <w:iCs/>
+          <w:i/>
+        </w:rPr>
+        <w:t xml:space="preserve">9</w:t>
+      </w:r>
+      <w:r>
+        <w:t xml:space="preserve">, 49.</w:t>
+      </w:r>
+      <w:r>
+        <w:t xml:space="preserve"> </w:t>
+      </w:r>
+      <w:hyperlink r:id="rId38">
+        <w:r>
+          <w:rPr>
+            <w:rStyle w:val="Hyperlink"/>
+          </w:rPr>
+          <w:t xml:space="preserve">https://doi.org/10.1186/1748-5908-9-49</w:t>
+        </w:r>
+      </w:hyperlink>
+    </w:p>
     <w:bookmarkEnd w:id="39"/>
-    <w:bookmarkStart w:id="41" w:name="ref-atkins_etal14"/>
+    <w:bookmarkStart w:id="41" w:name="ref-bredfeldt_etal13"/>
     <w:p>
       <w:pPr>
         <w:pStyle w:val="Bibliography"/>
       </w:pPr>
       <w:r>
-        <w:t xml:space="preserve">Atkins, D. C., Steyvers, M., Imel, Z. E., &amp; Smyth, P. (2014). Scaling up the evaluation of psychotherapy: Evaluating motivational interviewing fidelity via statistical text classification.</w:t>
-      </w:r>
-      <w:r>
-        <w:t xml:space="preserve"> </w:t>
-      </w:r>
-      <w:r>
-        <w:rPr>
-          <w:iCs/>
-          <w:i/>
-        </w:rPr>
-        <w:t xml:space="preserve">Implementation Science: IS</w:t>
+        <w:t xml:space="preserve">Bredfeldt, C. E., Awad, E. B., Joseph, K., &amp; Snyder, M. H. (2013). Training providers: Beyond the basics of electronic health records.</w:t>
+      </w:r>
+      <w:r>
+        <w:t xml:space="preserve"> </w:t>
+      </w:r>
+      <w:r>
+        <w:rPr>
+          <w:iCs/>
+          <w:i/>
+        </w:rPr>
+        <w:t xml:space="preserve">BMC Health Services Research</w:t>
       </w:r>
       <w:r>
         <w:t xml:space="preserve">,</w:t>
@@ -1736,10 +1672,10 @@
           <w:iCs/>
           <w:i/>
         </w:rPr>
-        <w:t xml:space="preserve">9</w:t>
-      </w:r>
-      <w:r>
-        <w:t xml:space="preserve">, 49.</w:t>
+        <w:t xml:space="preserve">13</w:t>
+      </w:r>
+      <w:r>
+        <w:t xml:space="preserve">(1), 503.</w:t>
       </w:r>
       <w:r>
         <w:t xml:space="preserve"> </w:t>
@@ -1749,7 +1685,7 @@
           <w:rPr>
             <w:rStyle w:val="Hyperlink"/>
           </w:rPr>
-          <w:t xml:space="preserve">https://doi.org/10.1186/1748-5908-9-49</w:t>
+          <w:t xml:space="preserve">https://doi.org/10.1186/1472-6963-13-503</w:t>
         </w:r>
       </w:hyperlink>
     </w:p>
@@ -2152,65 +2088,35 @@
       </w:hyperlink>
     </w:p>
     <w:bookmarkEnd w:id="51"/>
-    <w:bookmarkStart w:id="52" w:name="ref-feldman_etal19"/>
+    <w:bookmarkStart w:id="53" w:name="ref-gado_etal22"/>
     <w:p>
       <w:pPr>
         <w:pStyle w:val="Bibliography"/>
       </w:pPr>
       <w:r>
-        <w:t xml:space="preserve">Feldman, R., Aldana, E., &amp; Stein, K. (2019). Artificial</w:t>
-      </w:r>
-      <w:r>
-        <w:t xml:space="preserve"> </w:t>
-      </w:r>
-      <w:r>
-        <w:t xml:space="preserve">Intelligence</w:t>
-      </w:r>
-      <w:r>
-        <w:t xml:space="preserve"> </w:t>
-      </w:r>
-      <w:r>
-        <w:t xml:space="preserve">in the</w:t>
-      </w:r>
-      <w:r>
-        <w:t xml:space="preserve"> </w:t>
-      </w:r>
-      <w:r>
-        <w:t xml:space="preserve">Health</w:t>
-      </w:r>
-      <w:r>
-        <w:t xml:space="preserve"> </w:t>
-      </w:r>
-      <w:r>
-        <w:t xml:space="preserve">care</w:t>
-      </w:r>
-      <w:r>
-        <w:t xml:space="preserve"> </w:t>
-      </w:r>
-      <w:r>
-        <w:t xml:space="preserve">Space</w:t>
-      </w:r>
-      <w:r>
-        <w:t xml:space="preserve">:</w:t>
-      </w:r>
-      <w:r>
-        <w:t xml:space="preserve"> </w:t>
-      </w:r>
-      <w:r>
-        <w:t xml:space="preserve">How We Can Trust What We Cannot Know</w:t>
-      </w:r>
-      <w:r>
-        <w:t xml:space="preserve">.</w:t>
-      </w:r>
-      <w:r>
-        <w:t xml:space="preserve"> </w:t>
-      </w:r>
-      <w:r>
-        <w:rPr>
-          <w:iCs/>
-          <w:i/>
-        </w:rPr>
-        <w:t xml:space="preserve">Policy Review</w:t>
+        <w:t xml:space="preserve">Gado, S., Kempen, R., Lingelbach, K., &amp; Bipp, T. (2022). Artificial intelligence in psychology:</w:t>
+      </w:r>
+      <w:r>
+        <w:t xml:space="preserve"> </w:t>
+      </w:r>
+      <w:r>
+        <w:t xml:space="preserve">How</w:t>
+      </w:r>
+      <w:r>
+        <w:t xml:space="preserve"> </w:t>
+      </w:r>
+      <w:r>
+        <w:t xml:space="preserve">can we enable psychology students to accept and use artificial intelligence?</w:t>
+      </w:r>
+      <w:r>
+        <w:t xml:space="preserve"> </w:t>
+      </w:r>
+      <w:r>
+        <w:rPr>
+          <w:iCs/>
+          <w:i/>
+        </w:rPr>
+        <w:t xml:space="preserve">Psychology Learning &amp; Teaching</w:t>
       </w:r>
       <w:r>
         <w:t xml:space="preserve">,</w:t>
@@ -2223,54 +2129,6 @@
           <w:iCs/>
           <w:i/>
         </w:rPr>
-        <w:t xml:space="preserve">30</w:t>
-      </w:r>
-      <w:r>
-        <w:t xml:space="preserve">, 23.</w:t>
-      </w:r>
-    </w:p>
-    <w:bookmarkEnd w:id="52"/>
-    <w:bookmarkStart w:id="54" w:name="ref-gado_etal22"/>
-    <w:p>
-      <w:pPr>
-        <w:pStyle w:val="Bibliography"/>
-      </w:pPr>
-      <w:r>
-        <w:t xml:space="preserve">Gado, S., Kempen, R., Lingelbach, K., &amp; Bipp, T. (2022). Artificial intelligence in psychology:</w:t>
-      </w:r>
-      <w:r>
-        <w:t xml:space="preserve"> </w:t>
-      </w:r>
-      <w:r>
-        <w:t xml:space="preserve">How</w:t>
-      </w:r>
-      <w:r>
-        <w:t xml:space="preserve"> </w:t>
-      </w:r>
-      <w:r>
-        <w:t xml:space="preserve">can we enable psychology students to accept and use artificial intelligence?</w:t>
-      </w:r>
-      <w:r>
-        <w:t xml:space="preserve"> </w:t>
-      </w:r>
-      <w:r>
-        <w:rPr>
-          <w:iCs/>
-          <w:i/>
-        </w:rPr>
-        <w:t xml:space="preserve">Psychology Learning &amp; Teaching</w:t>
-      </w:r>
-      <w:r>
-        <w:t xml:space="preserve">,</w:t>
-      </w:r>
-      <w:r>
-        <w:t xml:space="preserve"> </w:t>
-      </w:r>
-      <w:r>
-        <w:rPr>
-          <w:iCs/>
-          <w:i/>
-        </w:rPr>
         <w:t xml:space="preserve">21</w:t>
       </w:r>
       <w:r>
@@ -2279,7 +2137,7 @@
       <w:r>
         <w:t xml:space="preserve"> </w:t>
       </w:r>
-      <w:hyperlink r:id="rId53">
+      <w:hyperlink r:id="rId52">
         <w:r>
           <w:rPr>
             <w:rStyle w:val="Hyperlink"/>
@@ -2288,13 +2146,174 @@
         </w:r>
       </w:hyperlink>
     </w:p>
-    <w:bookmarkEnd w:id="54"/>
-    <w:bookmarkStart w:id="56" w:name="ref-helgeronnestad_ladany06"/>
+    <w:bookmarkEnd w:id="53"/>
+    <w:bookmarkStart w:id="55" w:name="ref-greenhalgh_etal17"/>
     <w:p>
       <w:pPr>
         <w:pStyle w:val="Bibliography"/>
       </w:pPr>
       <w:r>
+        <w:t xml:space="preserve">Greenhalgh, T., Wherton, J., Papoutsi, C., Lynch, J., Hughes, G., A’Court, C., Hinder, S., Fahy, N., Procter, R., &amp; Shaw, S. (2017). Beyond</w:t>
+      </w:r>
+      <w:r>
+        <w:t xml:space="preserve"> </w:t>
+      </w:r>
+      <w:r>
+        <w:t xml:space="preserve">Adoption</w:t>
+      </w:r>
+      <w:r>
+        <w:t xml:space="preserve">:</w:t>
+      </w:r>
+      <w:r>
+        <w:t xml:space="preserve"> </w:t>
+      </w:r>
+      <w:r>
+        <w:t xml:space="preserve">A New Framework</w:t>
+      </w:r>
+      <w:r>
+        <w:t xml:space="preserve"> </w:t>
+      </w:r>
+      <w:r>
+        <w:t xml:space="preserve">for</w:t>
+      </w:r>
+      <w:r>
+        <w:t xml:space="preserve"> </w:t>
+      </w:r>
+      <w:r>
+        <w:t xml:space="preserve">Theorizing</w:t>
+      </w:r>
+      <w:r>
+        <w:t xml:space="preserve"> </w:t>
+      </w:r>
+      <w:r>
+        <w:t xml:space="preserve">and</w:t>
+      </w:r>
+      <w:r>
+        <w:t xml:space="preserve"> </w:t>
+      </w:r>
+      <w:r>
+        <w:t xml:space="preserve">Evaluating Nonadoption</w:t>
+      </w:r>
+      <w:r>
+        <w:t xml:space="preserve">,</w:t>
+      </w:r>
+      <w:r>
+        <w:t xml:space="preserve"> </w:t>
+      </w:r>
+      <w:r>
+        <w:t xml:space="preserve">Abandonment</w:t>
+      </w:r>
+      <w:r>
+        <w:t xml:space="preserve">, and</w:t>
+      </w:r>
+      <w:r>
+        <w:t xml:space="preserve"> </w:t>
+      </w:r>
+      <w:r>
+        <w:t xml:space="preserve">Challenges</w:t>
+      </w:r>
+      <w:r>
+        <w:t xml:space="preserve"> </w:t>
+      </w:r>
+      <w:r>
+        <w:t xml:space="preserve">to the</w:t>
+      </w:r>
+      <w:r>
+        <w:t xml:space="preserve"> </w:t>
+      </w:r>
+      <w:r>
+        <w:t xml:space="preserve">Scale-Up</w:t>
+      </w:r>
+      <w:r>
+        <w:t xml:space="preserve">,</w:t>
+      </w:r>
+      <w:r>
+        <w:t xml:space="preserve"> </w:t>
+      </w:r>
+      <w:r>
+        <w:t xml:space="preserve">Spread</w:t>
+      </w:r>
+      <w:r>
+        <w:t xml:space="preserve">, and</w:t>
+      </w:r>
+      <w:r>
+        <w:t xml:space="preserve"> </w:t>
+      </w:r>
+      <w:r>
+        <w:t xml:space="preserve">Sustainability</w:t>
+      </w:r>
+      <w:r>
+        <w:t xml:space="preserve"> </w:t>
+      </w:r>
+      <w:r>
+        <w:t xml:space="preserve">of</w:t>
+      </w:r>
+      <w:r>
+        <w:t xml:space="preserve"> </w:t>
+      </w:r>
+      <w:r>
+        <w:t xml:space="preserve">Health</w:t>
+      </w:r>
+      <w:r>
+        <w:t xml:space="preserve"> </w:t>
+      </w:r>
+      <w:r>
+        <w:t xml:space="preserve">and</w:t>
+      </w:r>
+      <w:r>
+        <w:t xml:space="preserve"> </w:t>
+      </w:r>
+      <w:r>
+        <w:t xml:space="preserve">Care Technologies</w:t>
+      </w:r>
+      <w:r>
+        <w:t xml:space="preserve">.</w:t>
+      </w:r>
+      <w:r>
+        <w:t xml:space="preserve"> </w:t>
+      </w:r>
+      <w:r>
+        <w:rPr>
+          <w:iCs/>
+          <w:i/>
+        </w:rPr>
+        <w:t xml:space="preserve">Journal of Medical Internet Research</w:t>
+      </w:r>
+      <w:r>
+        <w:t xml:space="preserve">,</w:t>
+      </w:r>
+      <w:r>
+        <w:t xml:space="preserve"> </w:t>
+      </w:r>
+      <w:r>
+        <w:rPr>
+          <w:iCs/>
+          <w:i/>
+        </w:rPr>
+        <w:t xml:space="preserve">19</w:t>
+      </w:r>
+      <w:r>
+        <w:t xml:space="preserve">(11), e8775.</w:t>
+      </w:r>
+      <w:r>
+        <w:t xml:space="preserve"> </w:t>
+      </w:r>
+      <w:hyperlink r:id="rId54">
+        <w:r>
+          <w:rPr>
+            <w:rStyle w:val="Hyperlink"/>
+          </w:rPr>
+          <w:t xml:space="preserve">https://doi.org/10.2196/jmir.8775</w:t>
+        </w:r>
+      </w:hyperlink>
+    </w:p>
+    <w:bookmarkEnd w:id="55"/>
+    <w:bookmarkStart w:id="57" w:name="ref-helgeronnestad_ladany06"/>
+    <w:p>
+      <w:pPr>
+        <w:pStyle w:val="Bibliography"/>
+      </w:pPr>
+      <w:r>
         <w:t xml:space="preserve">Helge Rønnestad, M., &amp; Ladany, N. (2006). The impact of psychotherapy training:</w:t>
       </w:r>
       <w:r>
@@ -2338,7 +2357,7 @@
       <w:r>
         <w:t xml:space="preserve"> </w:t>
       </w:r>
-      <w:hyperlink r:id="rId55">
+      <w:hyperlink r:id="rId56">
         <w:r>
           <w:rPr>
             <w:rStyle w:val="Hyperlink"/>
@@ -2347,8 +2366,8 @@
         </w:r>
       </w:hyperlink>
     </w:p>
-    <w:bookmarkEnd w:id="56"/>
-    <w:bookmarkStart w:id="58" w:name="ref-hirsch_etal18"/>
+    <w:bookmarkEnd w:id="57"/>
+    <w:bookmarkStart w:id="59" w:name="ref-hirsch_etal18"/>
     <w:p>
       <w:pPr>
         <w:pStyle w:val="Bibliography"/>
@@ -2427,7 +2446,7 @@
       <w:r>
         <w:t xml:space="preserve"> </w:t>
       </w:r>
-      <w:hyperlink r:id="rId57">
+      <w:hyperlink r:id="rId58">
         <w:r>
           <w:rPr>
             <w:rStyle w:val="Hyperlink"/>
@@ -2436,148 +2455,13 @@
         </w:r>
       </w:hyperlink>
     </w:p>
-    <w:bookmarkEnd w:id="58"/>
-    <w:bookmarkStart w:id="60" w:name="ref-huang_etal18"/>
+    <w:bookmarkEnd w:id="59"/>
+    <w:bookmarkStart w:id="61" w:name="ref-imel_etal19"/>
     <w:p>
       <w:pPr>
         <w:pStyle w:val="Bibliography"/>
       </w:pPr>
       <w:r>
-        <w:t xml:space="preserve">Huang, Z., Epps, J., Joachim, D., &amp; Chen, M. (2018).</w:t>
-      </w:r>
-      <w:r>
-        <w:t xml:space="preserve"> </w:t>
-      </w:r>
-      <w:r>
-        <w:rPr>
-          <w:iCs/>
-          <w:i/>
-        </w:rPr>
-        <w:t xml:space="preserve">Depression</w:t>
-      </w:r>
-      <w:r>
-        <w:rPr>
-          <w:iCs/>
-          <w:i/>
-        </w:rPr>
-        <w:t xml:space="preserve"> </w:t>
-      </w:r>
-      <w:r>
-        <w:rPr>
-          <w:iCs/>
-          <w:i/>
-        </w:rPr>
-        <w:t xml:space="preserve">Detection</w:t>
-      </w:r>
-      <w:r>
-        <w:rPr>
-          <w:iCs/>
-          <w:i/>
-        </w:rPr>
-        <w:t xml:space="preserve"> </w:t>
-      </w:r>
-      <w:r>
-        <w:rPr>
-          <w:iCs/>
-          <w:i/>
-        </w:rPr>
-        <w:t xml:space="preserve">from</w:t>
-      </w:r>
-      <w:r>
-        <w:rPr>
-          <w:iCs/>
-          <w:i/>
-        </w:rPr>
-        <w:t xml:space="preserve"> </w:t>
-      </w:r>
-      <w:r>
-        <w:rPr>
-          <w:iCs/>
-          <w:i/>
-        </w:rPr>
-        <w:t xml:space="preserve">Short Utterances</w:t>
-      </w:r>
-      <w:r>
-        <w:rPr>
-          <w:iCs/>
-          <w:i/>
-        </w:rPr>
-        <w:t xml:space="preserve"> </w:t>
-      </w:r>
-      <w:r>
-        <w:rPr>
-          <w:iCs/>
-          <w:i/>
-        </w:rPr>
-        <w:t xml:space="preserve">via</w:t>
-      </w:r>
-      <w:r>
-        <w:rPr>
-          <w:iCs/>
-          <w:i/>
-        </w:rPr>
-        <w:t xml:space="preserve"> </w:t>
-      </w:r>
-      <w:r>
-        <w:rPr>
-          <w:iCs/>
-          <w:i/>
-        </w:rPr>
-        <w:t xml:space="preserve">Diverse Smartphones</w:t>
-      </w:r>
-      <w:r>
-        <w:rPr>
-          <w:iCs/>
-          <w:i/>
-        </w:rPr>
-        <w:t xml:space="preserve"> </w:t>
-      </w:r>
-      <w:r>
-        <w:rPr>
-          <w:iCs/>
-          <w:i/>
-        </w:rPr>
-        <w:t xml:space="preserve">in</w:t>
-      </w:r>
-      <w:r>
-        <w:rPr>
-          <w:iCs/>
-          <w:i/>
-        </w:rPr>
-        <w:t xml:space="preserve"> </w:t>
-      </w:r>
-      <w:r>
-        <w:rPr>
-          <w:iCs/>
-          <w:i/>
-        </w:rPr>
-        <w:t xml:space="preserve">Natural Environmental Conditions</w:t>
-      </w:r>
-      <w:r>
-        <w:t xml:space="preserve"> </w:t>
-      </w:r>
-      <w:r>
-        <w:t xml:space="preserve">(p. 3397).</w:t>
-      </w:r>
-      <w:r>
-        <w:t xml:space="preserve"> </w:t>
-      </w:r>
-      <w:hyperlink r:id="rId59">
-        <w:r>
-          <w:rPr>
-            <w:rStyle w:val="Hyperlink"/>
-          </w:rPr>
-          <w:t xml:space="preserve">https://doi.org/10.21437/Interspeech.2018-1743</w:t>
-        </w:r>
-      </w:hyperlink>
-    </w:p>
-    <w:bookmarkEnd w:id="60"/>
-    <w:bookmarkStart w:id="62" w:name="ref-imel_etal19a"/>
-    <w:p>
-      <w:pPr>
-        <w:pStyle w:val="Bibliography"/>
-      </w:pPr>
-      <w:r>
         <w:t xml:space="preserve">Imel, Z. E., Pace, B. T., Soma, C. S., Tanana, M., Hirsch, T., Gibson, J., Georgiou, P., Narayanan, S., &amp; Atkins, D. C. (2019). Design feasibility of an automated, machine-learning based feedback system for motivational interviewing.</w:t>
       </w:r>
       <w:r>
@@ -2609,7 +2493,7 @@
       <w:r>
         <w:t xml:space="preserve"> </w:t>
       </w:r>
-      <w:hyperlink r:id="rId61">
+      <w:hyperlink r:id="rId60">
         <w:r>
           <w:rPr>
             <w:rStyle w:val="Hyperlink"/>
@@ -2618,8 +2502,8 @@
         </w:r>
       </w:hyperlink>
     </w:p>
-    <w:bookmarkEnd w:id="62"/>
-    <w:bookmarkStart w:id="64" w:name="ref-johnsen_friborg15"/>
+    <w:bookmarkEnd w:id="61"/>
+    <w:bookmarkStart w:id="63" w:name="ref-johnsen_friborg15"/>
     <w:p>
       <w:pPr>
         <w:pStyle w:val="Bibliography"/>
@@ -2668,7 +2552,7 @@
       <w:r>
         <w:t xml:space="preserve"> </w:t>
       </w:r>
-      <w:hyperlink r:id="rId63">
+      <w:hyperlink r:id="rId62">
         <w:r>
           <w:rPr>
             <w:rStyle w:val="Hyperlink"/>
@@ -2677,8 +2561,8 @@
         </w:r>
       </w:hyperlink>
     </w:p>
-    <w:bookmarkEnd w:id="64"/>
-    <w:bookmarkStart w:id="66" w:name="ref-kelly_etal19"/>
+    <w:bookmarkEnd w:id="63"/>
+    <w:bookmarkStart w:id="65" w:name="ref-kelly_etal19"/>
     <w:p>
       <w:pPr>
         <w:pStyle w:val="Bibliography"/>
@@ -2715,7 +2599,7 @@
       <w:r>
         <w:t xml:space="preserve"> </w:t>
       </w:r>
-      <w:hyperlink r:id="rId65">
+      <w:hyperlink r:id="rId64">
         <w:r>
           <w:rPr>
             <w:rStyle w:val="Hyperlink"/>
@@ -2724,13 +2608,81 @@
         </w:r>
       </w:hyperlink>
     </w:p>
-    <w:bookmarkEnd w:id="66"/>
-    <w:bookmarkStart w:id="68" w:name="ref-lee_etal21"/>
+    <w:bookmarkEnd w:id="65"/>
+    <w:bookmarkStart w:id="67" w:name="ref-kraus_etal08"/>
     <w:p>
       <w:pPr>
         <w:pStyle w:val="Bibliography"/>
       </w:pPr>
       <w:r>
+        <w:t xml:space="preserve">Kraus, S., Barber, T. R., Briggs, B., Kall, G., Moran, B., Vernon, T. R., &amp; Waggoner, D. M. (2008). Implementing</w:t>
+      </w:r>
+      <w:r>
+        <w:t xml:space="preserve"> </w:t>
+      </w:r>
+      <w:r>
+        <w:t xml:space="preserve">Computerized Physician Order Management</w:t>
+      </w:r>
+      <w:r>
+        <w:t xml:space="preserve"> </w:t>
+      </w:r>
+      <w:r>
+        <w:t xml:space="preserve">at a</w:t>
+      </w:r>
+      <w:r>
+        <w:t xml:space="preserve"> </w:t>
+      </w:r>
+      <w:r>
+        <w:t xml:space="preserve">Community Hospital</w:t>
+      </w:r>
+      <w:r>
+        <w:t xml:space="preserve">.</w:t>
+      </w:r>
+      <w:r>
+        <w:t xml:space="preserve"> </w:t>
+      </w:r>
+      <w:r>
+        <w:rPr>
+          <w:iCs/>
+          <w:i/>
+        </w:rPr>
+        <w:t xml:space="preserve">The Joint Commission Journal on Quality and Patient Safety</w:t>
+      </w:r>
+      <w:r>
+        <w:t xml:space="preserve">,</w:t>
+      </w:r>
+      <w:r>
+        <w:t xml:space="preserve"> </w:t>
+      </w:r>
+      <w:r>
+        <w:rPr>
+          <w:iCs/>
+          <w:i/>
+        </w:rPr>
+        <w:t xml:space="preserve">34</w:t>
+      </w:r>
+      <w:r>
+        <w:t xml:space="preserve">(2), 74–84.</w:t>
+      </w:r>
+      <w:r>
+        <w:t xml:space="preserve"> </w:t>
+      </w:r>
+      <w:hyperlink r:id="rId66">
+        <w:r>
+          <w:rPr>
+            <w:rStyle w:val="Hyperlink"/>
+          </w:rPr>
+          <w:t xml:space="preserve">https://doi.org/10.1016/S1553-7250(08)34010-0</w:t>
+        </w:r>
+      </w:hyperlink>
+    </w:p>
+    <w:bookmarkEnd w:id="67"/>
+    <w:bookmarkStart w:id="69" w:name="ref-lee_etal21"/>
+    <w:p>
+      <w:pPr>
+        <w:pStyle w:val="Bibliography"/>
+      </w:pPr>
+      <w:r>
         <w:t xml:space="preserve">Lee, E. E., Torous, J., De Choudhury, M., Depp, C. A., Graham, S. A., Kim, H.-C., Paulus, M. P., Krystal, J. H., &amp; Jeste, D. V. (2021). Artificial</w:t>
       </w:r>
       <w:r>
@@ -2819,7 +2771,7 @@
       <w:r>
         <w:t xml:space="preserve"> </w:t>
       </w:r>
-      <w:hyperlink r:id="rId67">
+      <w:hyperlink r:id="rId68">
         <w:r>
           <w:rPr>
             <w:rStyle w:val="Hyperlink"/>
@@ -2828,13 +2780,60 @@
         </w:r>
       </w:hyperlink>
     </w:p>
-    <w:bookmarkEnd w:id="68"/>
-    <w:bookmarkStart w:id="70" w:name="ref-park_woo22"/>
+    <w:bookmarkEnd w:id="69"/>
+    <w:bookmarkStart w:id="71" w:name="ref-moyers_etal05"/>
     <w:p>
       <w:pPr>
         <w:pStyle w:val="Bibliography"/>
       </w:pPr>
       <w:r>
+        <w:t xml:space="preserve">Moyers, T. B., Martin, T., Manuel, J. K., Hendrickson, S. M. L., &amp; Miller, W. R. (2005). Assessing competence in the use of motivational interviewing.</w:t>
+      </w:r>
+      <w:r>
+        <w:t xml:space="preserve"> </w:t>
+      </w:r>
+      <w:r>
+        <w:rPr>
+          <w:iCs/>
+          <w:i/>
+        </w:rPr>
+        <w:t xml:space="preserve">Journal of Substance Abuse Treatment</w:t>
+      </w:r>
+      <w:r>
+        <w:t xml:space="preserve">,</w:t>
+      </w:r>
+      <w:r>
+        <w:t xml:space="preserve"> </w:t>
+      </w:r>
+      <w:r>
+        <w:rPr>
+          <w:iCs/>
+          <w:i/>
+        </w:rPr>
+        <w:t xml:space="preserve">28</w:t>
+      </w:r>
+      <w:r>
+        <w:t xml:space="preserve">(1), 19–26.</w:t>
+      </w:r>
+      <w:r>
+        <w:t xml:space="preserve"> </w:t>
+      </w:r>
+      <w:hyperlink r:id="rId70">
+        <w:r>
+          <w:rPr>
+            <w:rStyle w:val="Hyperlink"/>
+          </w:rPr>
+          <w:t xml:space="preserve">https://doi.org/10.1016/j.jsat.2004.11.001</w:t>
+        </w:r>
+      </w:hyperlink>
+    </w:p>
+    <w:bookmarkEnd w:id="71"/>
+    <w:bookmarkStart w:id="73" w:name="ref-park_woo22"/>
+    <w:p>
+      <w:pPr>
+        <w:pStyle w:val="Bibliography"/>
+      </w:pPr>
+      <w:r>
         <w:t xml:space="preserve">Park, J., &amp; Woo, S. E. (2022). Who</w:t>
       </w:r>
       <w:r>
@@ -2908,7 +2907,7 @@
       <w:r>
         <w:t xml:space="preserve"> </w:t>
       </w:r>
-      <w:hyperlink r:id="rId69">
+      <w:hyperlink r:id="rId72">
         <w:r>
           <w:rPr>
             <w:rStyle w:val="Hyperlink"/>
@@ -2917,24 +2916,54 @@
         </w:r>
       </w:hyperlink>
     </w:p>
-    <w:bookmarkEnd w:id="70"/>
-    <w:bookmarkStart w:id="72" w:name="ref-pintodossantos_etal19"/>
+    <w:bookmarkEnd w:id="73"/>
+    <w:bookmarkStart w:id="75" w:name="ref-roth_etal21"/>
     <w:p>
       <w:pPr>
         <w:pStyle w:val="Bibliography"/>
       </w:pPr>
       <w:r>
-        <w:t xml:space="preserve">Pinto dos Santos, D., Giese, D., Brodehl, S., Chon, S. H., Staab, W., Kleinert, R., Maintz, D., &amp; Baeßler, B. (2019). Medical students’ attitude towards artificial intelligence: A multicentre survey.</w:t>
-      </w:r>
-      <w:r>
-        <w:t xml:space="preserve"> </w:t>
-      </w:r>
-      <w:r>
-        <w:rPr>
-          <w:iCs/>
-          <w:i/>
-        </w:rPr>
-        <w:t xml:space="preserve">European Radiology</w:t>
+        <w:t xml:space="preserve">Roth, C. B., Papassotiropoulos, A., Brühl, A. B., Lang, U. E., &amp; Huber, C. G. (2021). Psychiatry in the</w:t>
+      </w:r>
+      <w:r>
+        <w:t xml:space="preserve"> </w:t>
+      </w:r>
+      <w:r>
+        <w:t xml:space="preserve">Digital Age</w:t>
+      </w:r>
+      <w:r>
+        <w:t xml:space="preserve">:</w:t>
+      </w:r>
+      <w:r>
+        <w:t xml:space="preserve"> </w:t>
+      </w:r>
+      <w:r>
+        <w:t xml:space="preserve">A Blessing</w:t>
+      </w:r>
+      <w:r>
+        <w:t xml:space="preserve"> </w:t>
+      </w:r>
+      <w:r>
+        <w:t xml:space="preserve">or a</w:t>
+      </w:r>
+      <w:r>
+        <w:t xml:space="preserve"> </w:t>
+      </w:r>
+      <w:r>
+        <w:t xml:space="preserve">Curse</w:t>
+      </w:r>
+      <w:r>
+        <w:t xml:space="preserve">?</w:t>
+      </w:r>
+      <w:r>
+        <w:t xml:space="preserve"> </w:t>
+      </w:r>
+      <w:r>
+        <w:rPr>
+          <w:iCs/>
+          <w:i/>
+        </w:rPr>
+        <w:t xml:space="preserve">International Journal of Environmental Research and Public Health</w:t>
       </w:r>
       <w:r>
         <w:t xml:space="preserve">,</w:t>
@@ -2947,83 +2976,6 @@
           <w:iCs/>
           <w:i/>
         </w:rPr>
-        <w:t xml:space="preserve">29</w:t>
-      </w:r>
-      <w:r>
-        <w:t xml:space="preserve">(4), 1640–1646.</w:t>
-      </w:r>
-      <w:r>
-        <w:t xml:space="preserve"> </w:t>
-      </w:r>
-      <w:hyperlink r:id="rId71">
-        <w:r>
-          <w:rPr>
-            <w:rStyle w:val="Hyperlink"/>
-          </w:rPr>
-          <w:t xml:space="preserve">https://doi.org/10.1007/s00330-018-5601-1</w:t>
-        </w:r>
-      </w:hyperlink>
-    </w:p>
-    <w:bookmarkEnd w:id="72"/>
-    <w:bookmarkStart w:id="74" w:name="ref-roth_etal21"/>
-    <w:p>
-      <w:pPr>
-        <w:pStyle w:val="Bibliography"/>
-      </w:pPr>
-      <w:r>
-        <w:t xml:space="preserve">Roth, C. B., Papassotiropoulos, A., Brühl, A. B., Lang, U. E., &amp; Huber, C. G. (2021). Psychiatry in the</w:t>
-      </w:r>
-      <w:r>
-        <w:t xml:space="preserve"> </w:t>
-      </w:r>
-      <w:r>
-        <w:t xml:space="preserve">Digital Age</w:t>
-      </w:r>
-      <w:r>
-        <w:t xml:space="preserve">:</w:t>
-      </w:r>
-      <w:r>
-        <w:t xml:space="preserve"> </w:t>
-      </w:r>
-      <w:r>
-        <w:t xml:space="preserve">A Blessing</w:t>
-      </w:r>
-      <w:r>
-        <w:t xml:space="preserve"> </w:t>
-      </w:r>
-      <w:r>
-        <w:t xml:space="preserve">or a</w:t>
-      </w:r>
-      <w:r>
-        <w:t xml:space="preserve"> </w:t>
-      </w:r>
-      <w:r>
-        <w:t xml:space="preserve">Curse</w:t>
-      </w:r>
-      <w:r>
-        <w:t xml:space="preserve">?</w:t>
-      </w:r>
-      <w:r>
-        <w:t xml:space="preserve"> </w:t>
-      </w:r>
-      <w:r>
-        <w:rPr>
-          <w:iCs/>
-          <w:i/>
-        </w:rPr>
-        <w:t xml:space="preserve">International Journal of Environmental Research and Public Health</w:t>
-      </w:r>
-      <w:r>
-        <w:t xml:space="preserve">,</w:t>
-      </w:r>
-      <w:r>
-        <w:t xml:space="preserve"> </w:t>
-      </w:r>
-      <w:r>
-        <w:rPr>
-          <w:iCs/>
-          <w:i/>
-        </w:rPr>
         <w:t xml:space="preserve">18</w:t>
       </w:r>
       <w:r>
@@ -3032,7 +2984,7 @@
       <w:r>
         <w:t xml:space="preserve"> </w:t>
       </w:r>
-      <w:hyperlink r:id="rId73">
+      <w:hyperlink r:id="rId74">
         <w:r>
           <w:rPr>
             <w:rStyle w:val="Hyperlink"/>
@@ -3041,8 +2993,8 @@
         </w:r>
       </w:hyperlink>
     </w:p>
-    <w:bookmarkEnd w:id="74"/>
-    <w:bookmarkStart w:id="76" w:name="ref-schwalbe_etal14"/>
+    <w:bookmarkEnd w:id="75"/>
+    <w:bookmarkStart w:id="77" w:name="ref-schwalbe_etal14"/>
     <w:p>
       <w:pPr>
         <w:pStyle w:val="Bibliography"/>
@@ -3079,7 +3031,7 @@
       <w:r>
         <w:t xml:space="preserve"> </w:t>
       </w:r>
-      <w:hyperlink r:id="rId75">
+      <w:hyperlink r:id="rId76">
         <w:r>
           <w:rPr>
             <w:rStyle w:val="Hyperlink"/>
@@ -3088,8 +3040,8 @@
         </w:r>
       </w:hyperlink>
     </w:p>
-    <w:bookmarkEnd w:id="76"/>
-    <w:bookmarkStart w:id="78" w:name="ref-sendak_etal20"/>
+    <w:bookmarkEnd w:id="77"/>
+    <w:bookmarkStart w:id="79" w:name="ref-sendak_etal20"/>
     <w:p>
       <w:pPr>
         <w:pStyle w:val="Bibliography"/>
@@ -3158,7 +3110,7 @@
       <w:r>
         <w:t xml:space="preserve"> </w:t>
       </w:r>
-      <w:hyperlink r:id="rId77">
+      <w:hyperlink r:id="rId78">
         <w:r>
           <w:rPr>
             <w:rStyle w:val="Hyperlink"/>
@@ -3167,8 +3119,8 @@
         </w:r>
       </w:hyperlink>
     </w:p>
-    <w:bookmarkEnd w:id="78"/>
-    <w:bookmarkStart w:id="80" w:name="ref-seufert_etal21"/>
+    <w:bookmarkEnd w:id="79"/>
+    <w:bookmarkStart w:id="81" w:name="ref-seufert_etal21"/>
     <w:p>
       <w:pPr>
         <w:pStyle w:val="Bibliography"/>
@@ -3217,7 +3169,7 @@
       <w:r>
         <w:t xml:space="preserve"> </w:t>
       </w:r>
-      <w:hyperlink r:id="rId79">
+      <w:hyperlink r:id="rId80">
         <w:r>
           <w:rPr>
             <w:rStyle w:val="Hyperlink"/>
@@ -3226,13 +3178,105 @@
         </w:r>
       </w:hyperlink>
     </w:p>
-    <w:bookmarkEnd w:id="80"/>
-    <w:bookmarkStart w:id="82" w:name="ref-sharma_etal21"/>
+    <w:bookmarkEnd w:id="81"/>
+    <w:bookmarkStart w:id="83" w:name="ref-shachak_etal19"/>
     <w:p>
       <w:pPr>
         <w:pStyle w:val="Bibliography"/>
       </w:pPr>
       <w:r>
+        <w:t xml:space="preserve">Shachak, A., Kuziemsky, C., &amp; Petersen, C. (2019). Beyond</w:t>
+      </w:r>
+      <w:r>
+        <w:t xml:space="preserve"> </w:t>
+      </w:r>
+      <w:r>
+        <w:t xml:space="preserve">TAM</w:t>
+      </w:r>
+      <w:r>
+        <w:t xml:space="preserve"> </w:t>
+      </w:r>
+      <w:r>
+        <w:t xml:space="preserve">and</w:t>
+      </w:r>
+      <w:r>
+        <w:t xml:space="preserve"> </w:t>
+      </w:r>
+      <w:r>
+        <w:t xml:space="preserve">UTAUT</w:t>
+      </w:r>
+      <w:r>
+        <w:t xml:space="preserve">:</w:t>
+      </w:r>
+      <w:r>
+        <w:t xml:space="preserve"> </w:t>
+      </w:r>
+      <w:r>
+        <w:t xml:space="preserve">Future</w:t>
+      </w:r>
+      <w:r>
+        <w:t xml:space="preserve"> </w:t>
+      </w:r>
+      <w:r>
+        <w:t xml:space="preserve">directions for</w:t>
+      </w:r>
+      <w:r>
+        <w:t xml:space="preserve"> </w:t>
+      </w:r>
+      <w:r>
+        <w:t xml:space="preserve">HIT</w:t>
+      </w:r>
+      <w:r>
+        <w:t xml:space="preserve"> </w:t>
+      </w:r>
+      <w:r>
+        <w:t xml:space="preserve">implementation research.</w:t>
+      </w:r>
+      <w:r>
+        <w:t xml:space="preserve"> </w:t>
+      </w:r>
+      <w:r>
+        <w:rPr>
+          <w:iCs/>
+          <w:i/>
+        </w:rPr>
+        <w:t xml:space="preserve">Journal of Biomedical Informatics</w:t>
+      </w:r>
+      <w:r>
+        <w:t xml:space="preserve">,</w:t>
+      </w:r>
+      <w:r>
+        <w:t xml:space="preserve"> </w:t>
+      </w:r>
+      <w:r>
+        <w:rPr>
+          <w:iCs/>
+          <w:i/>
+        </w:rPr>
+        <w:t xml:space="preserve">100</w:t>
+      </w:r>
+      <w:r>
+        <w:t xml:space="preserve">, 103315.</w:t>
+      </w:r>
+      <w:r>
+        <w:t xml:space="preserve"> </w:t>
+      </w:r>
+      <w:hyperlink r:id="rId82">
+        <w:r>
+          <w:rPr>
+            <w:rStyle w:val="Hyperlink"/>
+          </w:rPr>
+          <w:t xml:space="preserve">https://doi.org/10.1016/j.jbi.2019.103315</w:t>
+        </w:r>
+      </w:hyperlink>
+    </w:p>
+    <w:bookmarkEnd w:id="83"/>
+    <w:bookmarkStart w:id="85" w:name="ref-sharma_etal21"/>
+    <w:p>
+      <w:pPr>
+        <w:pStyle w:val="Bibliography"/>
+      </w:pPr>
+      <w:r>
         <w:t xml:space="preserve">Sharma, A., Lin, I. W., Miner, A. S., Atkins, D. C., &amp; Althoff, T. (2021). Towards</w:t>
       </w:r>
       <w:r>
@@ -3309,7 +3353,7 @@
       <w:r>
         <w:t xml:space="preserve"> </w:t>
       </w:r>
-      <w:hyperlink r:id="rId81">
+      <w:hyperlink r:id="rId84">
         <w:r>
           <w:rPr>
             <w:rStyle w:val="Hyperlink"/>
@@ -3318,173 +3362,13 @@
         </w:r>
       </w:hyperlink>
     </w:p>
-    <w:bookmarkEnd w:id="82"/>
-    <w:bookmarkStart w:id="84" w:name="ref-stasak_epps17"/>
+    <w:bookmarkEnd w:id="85"/>
+    <w:bookmarkStart w:id="87" w:name="ref-tamori_etal22"/>
     <w:p>
       <w:pPr>
         <w:pStyle w:val="Bibliography"/>
       </w:pPr>
       <w:r>
-        <w:t xml:space="preserve">Stasak, B., &amp; Epps, J. (2017). Differential performance of automatic speech-based depression classification across smartphones.</w:t>
-      </w:r>
-      <w:r>
-        <w:t xml:space="preserve"> </w:t>
-      </w:r>
-      <w:r>
-        <w:rPr>
-          <w:iCs/>
-          <w:i/>
-        </w:rPr>
-        <w:t xml:space="preserve">2017</w:t>
-      </w:r>
-      <w:r>
-        <w:rPr>
-          <w:iCs/>
-          <w:i/>
-        </w:rPr>
-        <w:t xml:space="preserve"> </w:t>
-      </w:r>
-      <w:r>
-        <w:rPr>
-          <w:iCs/>
-          <w:i/>
-        </w:rPr>
-        <w:t xml:space="preserve">Seventh International Conference</w:t>
-      </w:r>
-      <w:r>
-        <w:rPr>
-          <w:iCs/>
-          <w:i/>
-        </w:rPr>
-        <w:t xml:space="preserve"> </w:t>
-      </w:r>
-      <w:r>
-        <w:rPr>
-          <w:iCs/>
-          <w:i/>
-        </w:rPr>
-        <w:t xml:space="preserve">on</w:t>
-      </w:r>
-      <w:r>
-        <w:rPr>
-          <w:iCs/>
-          <w:i/>
-        </w:rPr>
-        <w:t xml:space="preserve"> </w:t>
-      </w:r>
-      <w:r>
-        <w:rPr>
-          <w:iCs/>
-          <w:i/>
-        </w:rPr>
-        <w:t xml:space="preserve">Affective Computing</w:t>
-      </w:r>
-      <w:r>
-        <w:rPr>
-          <w:iCs/>
-          <w:i/>
-        </w:rPr>
-        <w:t xml:space="preserve"> </w:t>
-      </w:r>
-      <w:r>
-        <w:rPr>
-          <w:iCs/>
-          <w:i/>
-        </w:rPr>
-        <w:t xml:space="preserve">and</w:t>
-      </w:r>
-      <w:r>
-        <w:rPr>
-          <w:iCs/>
-          <w:i/>
-        </w:rPr>
-        <w:t xml:space="preserve"> </w:t>
-      </w:r>
-      <w:r>
-        <w:rPr>
-          <w:iCs/>
-          <w:i/>
-        </w:rPr>
-        <w:t xml:space="preserve">Intelligent Interaction Workshops</w:t>
-      </w:r>
-      <w:r>
-        <w:rPr>
-          <w:iCs/>
-          <w:i/>
-        </w:rPr>
-        <w:t xml:space="preserve"> </w:t>
-      </w:r>
-      <w:r>
-        <w:rPr>
-          <w:iCs/>
-          <w:i/>
-        </w:rPr>
-        <w:t xml:space="preserve">and</w:t>
-      </w:r>
-      <w:r>
-        <w:rPr>
-          <w:iCs/>
-          <w:i/>
-        </w:rPr>
-        <w:t xml:space="preserve"> </w:t>
-      </w:r>
-      <w:r>
-        <w:rPr>
-          <w:iCs/>
-          <w:i/>
-        </w:rPr>
-        <w:t xml:space="preserve">Demos</w:t>
-      </w:r>
-      <w:r>
-        <w:rPr>
-          <w:iCs/>
-          <w:i/>
-        </w:rPr>
-        <w:t xml:space="preserve"> </w:t>
-      </w:r>
-      <w:r>
-        <w:rPr>
-          <w:iCs/>
-          <w:i/>
-        </w:rPr>
-        <w:t xml:space="preserve">(</w:t>
-      </w:r>
-      <w:r>
-        <w:rPr>
-          <w:iCs/>
-          <w:i/>
-        </w:rPr>
-        <w:t xml:space="preserve">ACIIW</w:t>
-      </w:r>
-      <w:r>
-        <w:rPr>
-          <w:iCs/>
-          <w:i/>
-        </w:rPr>
-        <w:t xml:space="preserve">)</w:t>
-      </w:r>
-      <w:r>
-        <w:t xml:space="preserve">, 171–175.</w:t>
-      </w:r>
-      <w:r>
-        <w:t xml:space="preserve"> </w:t>
-      </w:r>
-      <w:hyperlink r:id="rId83">
-        <w:r>
-          <w:rPr>
-            <w:rStyle w:val="Hyperlink"/>
-          </w:rPr>
-          <w:t xml:space="preserve">https://doi.org/10.1109/ACIIW.2017.8272609</w:t>
-        </w:r>
-      </w:hyperlink>
-    </w:p>
-    <w:bookmarkEnd w:id="84"/>
-    <w:bookmarkStart w:id="86" w:name="ref-tamori_etal22"/>
-    <w:p>
-      <w:pPr>
-        <w:pStyle w:val="Bibliography"/>
-      </w:pPr>
-      <w:r>
         <w:t xml:space="preserve">Tamori, H., Yamashina, H., Mukai, M., Morii, Y., Suzuki, T., &amp; Ogasawara, K. (2022). Acceptance of the</w:t>
       </w:r>
       <w:r>
@@ -3579,7 +3463,7 @@
       <w:r>
         <w:t xml:space="preserve"> </w:t>
       </w:r>
-      <w:hyperlink r:id="rId85">
+      <w:hyperlink r:id="rId86">
         <w:r>
           <w:rPr>
             <w:rStyle w:val="Hyperlink"/>
@@ -3588,8 +3472,8 @@
         </w:r>
       </w:hyperlink>
     </w:p>
-    <w:bookmarkEnd w:id="86"/>
-    <w:bookmarkStart w:id="88" w:name="ref-tanana_etal19"/>
+    <w:bookmarkEnd w:id="87"/>
+    <w:bookmarkStart w:id="89" w:name="ref-tanana_etal19"/>
     <w:p>
       <w:pPr>
         <w:pStyle w:val="Bibliography"/>
@@ -3668,7 +3552,7 @@
       <w:r>
         <w:t xml:space="preserve"> </w:t>
       </w:r>
-      <w:hyperlink r:id="rId87">
+      <w:hyperlink r:id="rId88">
         <w:r>
           <w:rPr>
             <w:rStyle w:val="Hyperlink"/>
@@ -3677,8 +3561,8 @@
         </w:r>
       </w:hyperlink>
     </w:p>
-    <w:bookmarkEnd w:id="88"/>
-    <w:bookmarkStart w:id="89" w:name="ref-tanana_etal19a"/>
+    <w:bookmarkEnd w:id="89"/>
+    <w:bookmarkStart w:id="90" w:name="ref-tanana_etal19a"/>
     <w:p>
       <w:pPr>
         <w:pStyle w:val="Bibliography"/>
@@ -3757,7 +3641,7 @@
       <w:r>
         <w:t xml:space="preserve"> </w:t>
       </w:r>
-      <w:hyperlink r:id="rId87">
+      <w:hyperlink r:id="rId88">
         <w:r>
           <w:rPr>
             <w:rStyle w:val="Hyperlink"/>
@@ -3766,8 +3650,8 @@
         </w:r>
       </w:hyperlink>
     </w:p>
-    <w:bookmarkEnd w:id="89"/>
-    <w:bookmarkStart w:id="91" w:name="ref-tran_etal21"/>
+    <w:bookmarkEnd w:id="90"/>
+    <w:bookmarkStart w:id="92" w:name="ref-tran_etal21"/>
     <w:p>
       <w:pPr>
         <w:pStyle w:val="Bibliography"/>
@@ -3825,7 +3709,7 @@
       <w:r>
         <w:t xml:space="preserve"> </w:t>
       </w:r>
-      <w:hyperlink r:id="rId90">
+      <w:hyperlink r:id="rId91">
         <w:r>
           <w:rPr>
             <w:rStyle w:val="Hyperlink"/>
@@ -3834,8 +3718,8 @@
         </w:r>
       </w:hyperlink>
     </w:p>
-    <w:bookmarkEnd w:id="91"/>
-    <w:bookmarkStart w:id="93" w:name="ref-venkatesh22"/>
+    <w:bookmarkEnd w:id="92"/>
+    <w:bookmarkStart w:id="94" w:name="ref-venkatesh22"/>
     <w:p>
       <w:pPr>
         <w:pStyle w:val="Bibliography"/>
@@ -3893,7 +3777,7 @@
       <w:r>
         <w:t xml:space="preserve"> </w:t>
       </w:r>
-      <w:hyperlink r:id="rId92">
+      <w:hyperlink r:id="rId93">
         <w:r>
           <w:rPr>
             <w:rStyle w:val="Hyperlink"/>
@@ -3902,8 +3786,8 @@
         </w:r>
       </w:hyperlink>
     </w:p>
-    <w:bookmarkEnd w:id="93"/>
-    <w:bookmarkStart w:id="95" w:name="ref-venkatesh_etal03"/>
+    <w:bookmarkEnd w:id="94"/>
+    <w:bookmarkStart w:id="96" w:name="ref-venkatesh_etal03"/>
     <w:p>
       <w:pPr>
         <w:pStyle w:val="Bibliography"/>
@@ -3982,7 +3866,7 @@
       <w:r>
         <w:t xml:space="preserve"> </w:t>
       </w:r>
-      <w:hyperlink r:id="rId94">
+      <w:hyperlink r:id="rId95">
         <w:r>
           <w:rPr>
             <w:rStyle w:val="Hyperlink"/>
@@ -3991,8 +3875,8 @@
         </w:r>
       </w:hyperlink>
     </w:p>
-    <w:bookmarkEnd w:id="95"/>
-    <w:bookmarkStart w:id="96" w:name="ref-venkatesh_etal16"/>
+    <w:bookmarkEnd w:id="96"/>
+    <w:bookmarkStart w:id="97" w:name="ref-venkatesh_etal16"/>
     <w:p>
       <w:pPr>
         <w:pStyle w:val="Bibliography"/>
@@ -4164,13 +4048,114 @@
         <w:t xml:space="preserve">({{SSRN Scholarly Paper}} No. 2800121).</w:t>
       </w:r>
     </w:p>
-    <w:bookmarkEnd w:id="96"/>
-    <w:bookmarkStart w:id="98" w:name="ref-zhai_etal21"/>
+    <w:bookmarkEnd w:id="97"/>
+    <w:bookmarkStart w:id="99" w:name="ref-wiljer_etal21"/>
     <w:p>
       <w:pPr>
         <w:pStyle w:val="Bibliography"/>
       </w:pPr>
       <w:r>
+        <w:t xml:space="preserve">Wiljer, D., Salhia, M., Dolatabadi, E., Dhalla, A., Gillan, C., Al-Mouaswas, D., Jackson, E., Waldorf, J., Mattson, J., Clare, M., Lalani, N., Charow, R., Balakumar, S., Younus, S., Jeyakumar, T., Peteanu, W., &amp; Tavares, W. (2021). Accelerating the</w:t>
+      </w:r>
+      <w:r>
+        <w:t xml:space="preserve"> </w:t>
+      </w:r>
+      <w:r>
+        <w:t xml:space="preserve">Appropriate Adoption</w:t>
+      </w:r>
+      <w:r>
+        <w:t xml:space="preserve"> </w:t>
+      </w:r>
+      <w:r>
+        <w:t xml:space="preserve">of</w:t>
+      </w:r>
+      <w:r>
+        <w:t xml:space="preserve"> </w:t>
+      </w:r>
+      <w:r>
+        <w:t xml:space="preserve">Artificial Intelligence</w:t>
+      </w:r>
+      <w:r>
+        <w:t xml:space="preserve"> </w:t>
+      </w:r>
+      <w:r>
+        <w:t xml:space="preserve">in</w:t>
+      </w:r>
+      <w:r>
+        <w:t xml:space="preserve"> </w:t>
+      </w:r>
+      <w:r>
+        <w:t xml:space="preserve">Health Care</w:t>
+      </w:r>
+      <w:r>
+        <w:t xml:space="preserve">:</w:t>
+      </w:r>
+      <w:r>
+        <w:t xml:space="preserve"> </w:t>
+      </w:r>
+      <w:r>
+        <w:t xml:space="preserve">Protocol</w:t>
+      </w:r>
+      <w:r>
+        <w:t xml:space="preserve"> </w:t>
+      </w:r>
+      <w:r>
+        <w:t xml:space="preserve">for a</w:t>
+      </w:r>
+      <w:r>
+        <w:t xml:space="preserve"> </w:t>
+      </w:r>
+      <w:r>
+        <w:t xml:space="preserve">Multistepped Approach</w:t>
+      </w:r>
+      <w:r>
+        <w:t xml:space="preserve">.</w:t>
+      </w:r>
+      <w:r>
+        <w:t xml:space="preserve"> </w:t>
+      </w:r>
+      <w:r>
+        <w:rPr>
+          <w:iCs/>
+          <w:i/>
+        </w:rPr>
+        <w:t xml:space="preserve">JMIR Research Protocols</w:t>
+      </w:r>
+      <w:r>
+        <w:t xml:space="preserve">,</w:t>
+      </w:r>
+      <w:r>
+        <w:t xml:space="preserve"> </w:t>
+      </w:r>
+      <w:r>
+        <w:rPr>
+          <w:iCs/>
+          <w:i/>
+        </w:rPr>
+        <w:t xml:space="preserve">10</w:t>
+      </w:r>
+      <w:r>
+        <w:t xml:space="preserve">(10), e30940.</w:t>
+      </w:r>
+      <w:r>
+        <w:t xml:space="preserve"> </w:t>
+      </w:r>
+      <w:hyperlink r:id="rId98">
+        <w:r>
+          <w:rPr>
+            <w:rStyle w:val="Hyperlink"/>
+          </w:rPr>
+          <w:t xml:space="preserve">https://doi.org/10.2196/30940</w:t>
+        </w:r>
+      </w:hyperlink>
+    </w:p>
+    <w:bookmarkEnd w:id="99"/>
+    <w:bookmarkStart w:id="101" w:name="ref-zhai_etal21"/>
+    <w:p>
+      <w:pPr>
+        <w:pStyle w:val="Bibliography"/>
+      </w:pPr>
+      <w:r>
         <w:t xml:space="preserve">Zhai, H., Yang, X., Xue, J., Lavender, C., Ye, T., Li, J.-B., Xu, L., Lin, L., Cao, W., &amp; Sun, Y. (2021). Radiation</w:t>
       </w:r>
       <w:r>
@@ -4271,7 +4256,7 @@
       <w:r>
         <w:t xml:space="preserve"> </w:t>
       </w:r>
-      <w:hyperlink r:id="rId97">
+      <w:hyperlink r:id="rId100">
         <w:r>
           <w:rPr>
             <w:rStyle w:val="Hyperlink"/>
@@ -4280,9 +4265,9 @@
         </w:r>
       </w:hyperlink>
     </w:p>
-    <w:bookmarkEnd w:id="98"/>
-    <w:bookmarkEnd w:id="99"/>
-    <w:bookmarkEnd w:id="100"/>
+    <w:bookmarkEnd w:id="101"/>
+    <w:bookmarkEnd w:id="102"/>
+    <w:bookmarkEnd w:id="103"/>
     <w:sectPr>
       <w:pgSz w:h="15840" w:w="12240"/>
       <w:pgMar w:bottom="1440" w:footer="720" w:gutter="0" w:header="720" w:left="1440" w:right="1440" w:top="1440"/>
@@ -4312,7 +4297,7 @@
       </w:r>
     </w:p>
   </w:footnote>
-  <w:footnote w:id="23">
+  <w:footnote w:id="20">
     <w:p>
       <w:pPr>
         <w:pStyle w:val="FootnoteText"/>
@@ -4821,6 +4806,91 @@
     <w:lvl w:ilvl="8">
       <w:numFmt w:val="bullet"/>
       <w:lvlText w:val="•"/>
+      <w:lvlJc w:val="left"/>
+      <w:pPr>
+        <w:ind w:left="6480" w:hanging="480"/>
+      </w:pPr>
+    </w:lvl>
+  </w:abstractNum>
+  <w:abstractNum w:abstractNumId="99411">
+    <w:nsid w:val="A99411"/>
+    <w:multiLevelType w:val="multilevel"/>
+    <w:lvl w:ilvl="0">
+      <w:start w:val="1"/>
+      <w:numFmt w:val="decimal"/>
+      <w:lvlText w:val="%1."/>
+      <w:lvlJc w:val="left"/>
+      <w:pPr>
+        <w:ind w:left="720" w:hanging="480"/>
+      </w:pPr>
+    </w:lvl>
+    <w:lvl w:ilvl="1">
+      <w:start w:val="1"/>
+      <w:numFmt w:val="decimal"/>
+      <w:lvlText w:val="%2."/>
+      <w:lvlJc w:val="left"/>
+      <w:pPr>
+        <w:ind w:left="1440" w:hanging="480"/>
+      </w:pPr>
+    </w:lvl>
+    <w:lvl w:ilvl="2">
+      <w:start w:val="1"/>
+      <w:numFmt w:val="decimal"/>
+      <w:lvlText w:val="%3."/>
+      <w:lvlJc w:val="left"/>
+      <w:pPr>
+        <w:ind w:left="2160" w:hanging="480"/>
+      </w:pPr>
+    </w:lvl>
+    <w:lvl w:ilvl="3">
+      <w:start w:val="1"/>
+      <w:numFmt w:val="decimal"/>
+      <w:lvlText w:val="%4."/>
+      <w:lvlJc w:val="left"/>
+      <w:pPr>
+        <w:ind w:left="2880" w:hanging="480"/>
+      </w:pPr>
+    </w:lvl>
+    <w:lvl w:ilvl="4">
+      <w:start w:val="1"/>
+      <w:numFmt w:val="decimal"/>
+      <w:lvlText w:val="%5."/>
+      <w:lvlJc w:val="left"/>
+      <w:pPr>
+        <w:ind w:left="3600" w:hanging="480"/>
+      </w:pPr>
+    </w:lvl>
+    <w:lvl w:ilvl="5">
+      <w:start w:val="1"/>
+      <w:numFmt w:val="decimal"/>
+      <w:lvlText w:val="%6."/>
+      <w:lvlJc w:val="left"/>
+      <w:pPr>
+        <w:ind w:left="4320" w:hanging="480"/>
+      </w:pPr>
+    </w:lvl>
+    <w:lvl w:ilvl="6">
+      <w:start w:val="1"/>
+      <w:numFmt w:val="decimal"/>
+      <w:lvlText w:val="%7."/>
+      <w:lvlJc w:val="left"/>
+      <w:pPr>
+        <w:ind w:left="5040" w:hanging="480"/>
+      </w:pPr>
+    </w:lvl>
+    <w:lvl w:ilvl="7">
+      <w:start w:val="1"/>
+      <w:numFmt w:val="decimal"/>
+      <w:lvlText w:val="%8."/>
+      <w:lvlJc w:val="left"/>
+      <w:pPr>
+        <w:ind w:left="5760" w:hanging="480"/>
+      </w:pPr>
+    </w:lvl>
+    <w:lvl w:ilvl="8">
+      <w:start w:val="1"/>
+      <w:numFmt w:val="decimal"/>
+      <w:lvlText w:val="%9."/>
       <w:lvlJc w:val="left"/>
       <w:pPr>
         <w:ind w:left="6480" w:hanging="480"/>
@@ -4924,7 +4994,34 @@
     <w:abstractNumId w:val="991"/>
   </w:num>
   <w:num w:numId="1002">
-    <w:abstractNumId w:val="991"/>
+    <w:abstractNumId w:val="99411"/>
+    <w:lvlOverride w:ilvl="0">
+      <w:startOverride w:val="1"/>
+    </w:lvlOverride>
+    <w:lvlOverride w:ilvl="1">
+      <w:startOverride w:val="1"/>
+    </w:lvlOverride>
+    <w:lvlOverride w:ilvl="2">
+      <w:startOverride w:val="1"/>
+    </w:lvlOverride>
+    <w:lvlOverride w:ilvl="3">
+      <w:startOverride w:val="1"/>
+    </w:lvlOverride>
+    <w:lvlOverride w:ilvl="4">
+      <w:startOverride w:val="1"/>
+    </w:lvlOverride>
+    <w:lvlOverride w:ilvl="5">
+      <w:startOverride w:val="1"/>
+    </w:lvlOverride>
+    <w:lvlOverride w:ilvl="6">
+      <w:startOverride w:val="1"/>
+    </w:lvlOverride>
+    <w:lvlOverride w:ilvl="7">
+      <w:startOverride w:val="1"/>
+    </w:lvlOverride>
+    <w:lvlOverride w:ilvl="8">
+      <w:startOverride w:val="1"/>
+    </w:lvlOverride>
   </w:num>
   <w:num w:numId="1003">
     <w:abstractNumId w:val="991"/>
@@ -4936,18 +5033,6 @@
     <w:abstractNumId w:val="991"/>
   </w:num>
   <w:num w:numId="1006">
-    <w:abstractNumId w:val="991"/>
-  </w:num>
-  <w:num w:numId="1007">
-    <w:abstractNumId w:val="991"/>
-  </w:num>
-  <w:num w:numId="1008">
-    <w:abstractNumId w:val="991"/>
-  </w:num>
-  <w:num w:numId="1009">
-    <w:abstractNumId w:val="991"/>
-  </w:num>
-  <w:num w:numId="1010">
     <w:abstractNumId w:val="991"/>
   </w:num>
 </w:numbering>

</xml_diff>